<commit_message>
melhorada a seleção de itens. E desfiz o botão, porque a tia JUJU não gostou.
</commit_message>
<xml_diff>
--- a/Requisitos/Olive_Requisitos.docx
+++ b/Requisitos/Olive_Requisitos.docx
@@ -708,35 +708,6 @@
     </w:p>
     <w:p>
       <w:pPr>
-        <w:spacing w:after="10" w:line="268" w:lineRule="auto"/>
-        <w:ind w:left="1421" w:right="1477"/>
-        <w:jc w:val="center"/>
-      </w:pPr>
-      <w:r>
-        <w:rPr>
-          <w:b/>
-        </w:rPr>
-        <w:t>(OBRIGATÓRIO)</w:t>
-      </w:r>
-      <w:r>
-        <w:t xml:space="preserve"> </w:t>
-      </w:r>
-    </w:p>
-    <w:p>
-      <w:pPr>
-        <w:spacing w:after="116" w:line="259" w:lineRule="auto"/>
-        <w:ind w:left="0" w:right="0" w:firstLine="0"/>
-        <w:jc w:val="left"/>
-      </w:pPr>
-      <w:r>
-        <w:rPr>
-          <w:b/>
-        </w:rPr>
-        <w:t xml:space="preserve"> </w:t>
-      </w:r>
-    </w:p>
-    <w:p>
-      <w:pPr>
         <w:spacing w:after="240" w:line="240" w:lineRule="auto"/>
         <w:ind w:left="-5" w:right="0"/>
         <w:rPr>
@@ -869,13 +840,7 @@
         <w:rPr>
           <w:b/>
         </w:rPr>
-        <w:t>P</w:t>
-      </w:r>
-      <w:r>
-        <w:rPr>
-          <w:b/>
-        </w:rPr>
-        <w:t>alavras-chave</w:t>
+        <w:t>Palavras-chave</w:t>
       </w:r>
       <w:r>
         <w:t xml:space="preserve">: </w:t>
@@ -884,10 +849,7 @@
         <w:t>Interface Homem-Máquina; Olive Leituras; Biblioteca Online; UX; UI; Olive Leituras</w:t>
       </w:r>
       <w:r>
-        <w:t>; Faculdades Inte</w:t>
-      </w:r>
-      <w:r>
-        <w:t xml:space="preserve">gradas </w:t>
+        <w:t xml:space="preserve">; Faculdades Integradas </w:t>
       </w:r>
       <w:proofErr w:type="spellStart"/>
       <w:r>
@@ -995,10 +957,7 @@
         <w:tblW w:w="9110" w:type="dxa"/>
         <w:tblInd w:w="0" w:type="dxa"/>
         <w:tblCellMar>
-          <w:top w:w="0" w:type="dxa"/>
-          <w:left w:w="0" w:type="dxa"/>
           <w:bottom w:w="7" w:type="dxa"/>
-          <w:right w:w="0" w:type="dxa"/>
         </w:tblCellMar>
         <w:tblLook w:val="04A0" w:firstRow="1" w:lastRow="0" w:firstColumn="1" w:lastColumn="0" w:noHBand="0" w:noVBand="1"/>
       </w:tblPr>
@@ -1517,7 +1476,6 @@
               <w:rPr>
                 <w:b/>
               </w:rPr>
-              <w:lastRenderedPageBreak/>
               <w:t xml:space="preserve">3.4 Instrumento de coleta de dados </w:t>
             </w:r>
           </w:p>
@@ -1579,13 +1537,8 @@
               <w:rPr>
                 <w:b/>
               </w:rPr>
-              <w:t xml:space="preserve">4 </w:t>
-            </w:r>
-            <w:r>
-              <w:rPr>
-                <w:b/>
-              </w:rPr>
-              <w:t xml:space="preserve">DISCUSSÃO DOS RESULTADOS </w:t>
+              <w:lastRenderedPageBreak/>
+              <w:t xml:space="preserve">4 DISCUSSÃO DOS RESULTADOS </w:t>
             </w:r>
           </w:p>
         </w:tc>
@@ -1904,32 +1857,186 @@
     <w:p>
       <w:pPr>
         <w:ind w:left="-15" w:right="0" w:firstLine="720"/>
-      </w:pPr>
-      <w:r>
-        <w:t>Nes</w:t>
+        <w:rPr>
+          <w:rStyle w:val="selectable-text"/>
+        </w:rPr>
+      </w:pPr>
+      <w:r>
+        <w:rPr>
+          <w:rStyle w:val="selectable-text"/>
+        </w:rPr>
+        <w:t>O projeto Olive Leituras surgiu como uma oportunidade de aprendizado e experimentação prática no desenvolvimento web, sendo o primeiro contato do autor com as linguagens HTML e CSS. A proposta consistiu em criar, de forma independente, uma biblioteca online que refletisse a visão pessoal do que seria uma experiência ideal de leitura e descoberta de livros. Embora não tenha nascido da resolução de um problema específico, o projeto representa uma interpretação individual sobre como uma plataforma literária poderia ser organizada de maneira simples e funcional, voltada principalmente a leitores casuais.</w:t>
+      </w:r>
+    </w:p>
+    <w:p>
+      <w:pPr>
+        <w:ind w:left="-15" w:right="0" w:firstLine="720"/>
+      </w:pPr>
+      <w:r>
+        <w:rPr>
+          <w:rStyle w:val="selectable-text"/>
+        </w:rPr>
+        <w:tab/>
+      </w:r>
+      <w:r>
+        <w:rPr>
+          <w:rStyle w:val="selectable-text"/>
+        </w:rPr>
+        <w:t xml:space="preserve">O protótipo foi desenvolvido no </w:t>
+      </w:r>
+      <w:proofErr w:type="spellStart"/>
+      <w:r>
+        <w:rPr>
+          <w:rStyle w:val="selectable-text"/>
+          <w:b/>
+        </w:rPr>
+        <w:t>Figma</w:t>
+      </w:r>
+      <w:proofErr w:type="spellEnd"/>
+      <w:r>
+        <w:rPr>
+          <w:rStyle w:val="selectable-text"/>
+        </w:rPr>
+        <w:t xml:space="preserve">, enquanto a estrutura e o design do site foram construídos com </w:t>
+      </w:r>
+      <w:r>
+        <w:rPr>
+          <w:rStyle w:val="selectable-text"/>
+          <w:b/>
+        </w:rPr>
+        <w:t>HTML</w:t>
+      </w:r>
+      <w:r>
+        <w:rPr>
+          <w:rStyle w:val="selectable-text"/>
+        </w:rPr>
+        <w:t xml:space="preserve"> e </w:t>
+      </w:r>
+      <w:r>
+        <w:rPr>
+          <w:rStyle w:val="selectable-text"/>
+          <w:b/>
+        </w:rPr>
+        <w:t>CSS</w:t>
+      </w:r>
+      <w:r>
+        <w:rPr>
+          <w:rStyle w:val="selectable-text"/>
+        </w:rPr>
+        <w:t xml:space="preserve">; o </w:t>
+      </w:r>
+      <w:proofErr w:type="spellStart"/>
+      <w:r>
+        <w:rPr>
+          <w:rStyle w:val="selectable-text"/>
+          <w:b/>
+        </w:rPr>
+        <w:t>JavaScript</w:t>
+      </w:r>
+      <w:proofErr w:type="spellEnd"/>
+      <w:r>
+        <w:rPr>
+          <w:rStyle w:val="selectable-text"/>
+        </w:rPr>
+        <w:t xml:space="preserve"> foi utilizado apenas para a implementação da barra de busca. O trabalho foi proposto pela </w:t>
+      </w:r>
+      <w:r>
+        <w:rPr>
+          <w:rStyle w:val="selectable-text"/>
+          <w:b/>
+        </w:rPr>
+        <w:t>professora Juliana Alves Vieira</w:t>
+      </w:r>
+      <w:r>
+        <w:rPr>
+          <w:rStyle w:val="selectable-text"/>
+        </w:rPr>
+        <w:t xml:space="preserve">, na disciplina </w:t>
+      </w:r>
+      <w:r>
+        <w:rPr>
+          <w:rStyle w:val="selectable-text"/>
+          <w:b/>
+        </w:rPr>
+        <w:t>Interface Homem-Máquina</w:t>
       </w:r>
       <w:bookmarkStart w:id="0" w:name="_GoBack"/>
       <w:bookmarkEnd w:id="0"/>
       <w:r>
-        <w:t xml:space="preserve">te item deverá ser apresentado o tema, o </w:t>
-      </w:r>
-      <w:r>
-        <w:t xml:space="preserve">problema de pesquisa, os objetivos do estudo, as hipóteses (se houver) e a justificativa, em texto corrido, sem necessidade de abrir mais tópicos ou subcapítulos. </w:t>
-      </w:r>
-    </w:p>
-    <w:p>
-      <w:pPr>
-        <w:ind w:left="-15" w:right="0" w:firstLine="720"/>
-      </w:pPr>
-      <w:r>
-        <w:t>LEMBRE-SE: texto justificado; espaçamento de 1,5 cm; fonte tamanho 12; parágrafo de 1,25 cm.</w:t>
-      </w:r>
-      <w:r>
-        <w:t xml:space="preserve"> Exceto em casos expostos nas instruções gerais ou sinalizados ao longo do </w:t>
+        <w:rPr>
+          <w:rStyle w:val="selectable-text"/>
+        </w:rPr>
+        <w:t xml:space="preserve">, das Faculdades Integradas IESGO, com o objetivo de estimular o desenvolvimento das hard </w:t>
       </w:r>
       <w:proofErr w:type="spellStart"/>
       <w:r>
         <w:rPr>
+          <w:rStyle w:val="selectable-text"/>
+        </w:rPr>
+        <w:t>skills</w:t>
+      </w:r>
+      <w:proofErr w:type="spellEnd"/>
+      <w:r>
+        <w:rPr>
+          <w:rStyle w:val="selectable-text"/>
+        </w:rPr>
+        <w:t xml:space="preserve"> em front-</w:t>
+      </w:r>
+      <w:proofErr w:type="spellStart"/>
+      <w:r>
+        <w:rPr>
+          <w:rStyle w:val="selectable-text"/>
+        </w:rPr>
+        <w:t>end</w:t>
+      </w:r>
+      <w:proofErr w:type="spellEnd"/>
+      <w:r>
+        <w:rPr>
+          <w:rStyle w:val="selectable-text"/>
+        </w:rPr>
+        <w:t xml:space="preserve"> e a aplicação de conceitos de UX/UI e das Heurísticas de Nielsen. Além do aspecto técnico, o projeto representou um desafio pessoal, voltado ao autodesenvolvimento e à superação de limites dentro da área de programação.</w:t>
+      </w:r>
+      <w:r>
+        <w:br w:type="page"/>
+      </w:r>
+    </w:p>
+    <w:p>
+      <w:pPr>
+        <w:pStyle w:val="Ttulo1"/>
+        <w:ind w:left="185" w:right="0" w:hanging="200"/>
+      </w:pPr>
+      <w:r>
+        <w:lastRenderedPageBreak/>
+        <w:t xml:space="preserve">REFERENCIAL TEÓRICO </w:t>
+      </w:r>
+    </w:p>
+    <w:p>
+      <w:pPr>
+        <w:ind w:left="-5" w:right="0"/>
+      </w:pPr>
+      <w:r>
+        <w:t xml:space="preserve">Neste item deve ser feita uma revisão de trabalhos já publicados, podendo ser livros, artigos, monografias e outros trabalhos científicos, que tratem do assunto a ser abordado no artigo, de maneira que os autores validem a sua pesquisa (seja ela positiva ou negativa, ou seja, que vá concordar ou discordar de algo).  </w:t>
+      </w:r>
+    </w:p>
+    <w:p>
+      <w:pPr>
+        <w:spacing w:after="6"/>
+        <w:ind w:left="-5" w:right="0"/>
+      </w:pPr>
+      <w:r>
+        <w:t xml:space="preserve">Aconselha-se a divisão do item “REFERENCIAL TEÓRICO” em subitens, para melhor organização do texto.  </w:t>
+      </w:r>
+    </w:p>
+    <w:p>
+      <w:pPr>
+        <w:ind w:left="-5" w:right="0"/>
+      </w:pPr>
+      <w:r>
+        <w:t xml:space="preserve">LEMBRE-SE: texto justificado; espaçamento de 1,5 cm; fonte tamanho 12; parágrafo de 1,25 cm. Exceto em casos expostos nas instruções gerais ou sinalizados ao longo do </w:t>
+      </w:r>
+      <w:proofErr w:type="spellStart"/>
+      <w:r>
+        <w:rPr>
           <w:i/>
         </w:rPr>
         <w:t>template</w:t>
@@ -1947,8 +2054,8 @@
     </w:p>
     <w:p>
       <w:pPr>
-        <w:spacing w:after="120" w:line="360" w:lineRule="auto"/>
-        <w:ind w:left="-15" w:right="-14" w:firstLine="720"/>
+        <w:spacing w:after="200" w:line="360" w:lineRule="auto"/>
+        <w:ind w:left="-5" w:right="-14"/>
       </w:pPr>
       <w:r>
         <w:rPr>
@@ -1968,13 +2075,7 @@
         <w:rPr>
           <w:color w:val="FF0000"/>
         </w:rPr>
-        <w:t>, TESES, DISSERTAÇÕES, SITES, PERIÓDICOS, LEGISLAÇÃO, ETC), SEJA DE MANEIRA DIRETA (CO</w:t>
-      </w:r>
-      <w:r>
-        <w:rPr>
-          <w:color w:val="FF0000"/>
-        </w:rPr>
-        <w:t xml:space="preserve">PIA E COLA), SEJA DE MANEIRA INDIRETA (TRANSCRIÇÃO COM SUAS PALAVRAS) DEVERÁ SER CITADO E REFERENCIADO DE MANEIRA CORRETA. PARA SABER COMO FAZER, VIDE INFORMAÇÕES ADICIONAIS NAS ÚLTIMAS PÁGINAS DESTE </w:t>
+        <w:t xml:space="preserve">, TESES, DISSERTAÇÕES, SITES, PERIÓDICOS, LEGISLAÇÃO, ETC), SEJA DE MANEIRA DIRETA (COPIA E COLA), SEJA DE MANEIRA INDIRETA (TRANSCRIÇÃO COM SUAS PALAVRAS) DEVERÁ SER CITADO E REFERENCIADO DE MANEIRA CORRETA. PARA SABER COMO FAZER, VIDE INFORMAÇÕES ADICIONAIS NAS ÚLTIMAS PÁGINAS DESTE </w:t>
       </w:r>
       <w:r>
         <w:rPr>
@@ -1988,6 +2089,58 @@
           <w:color w:val="FF0000"/>
         </w:rPr>
         <w:t xml:space="preserve"> E “REFERÊNCIAS”. </w:t>
+      </w:r>
+    </w:p>
+    <w:p>
+      <w:pPr>
+        <w:spacing w:after="254" w:line="259" w:lineRule="auto"/>
+        <w:ind w:left="-5" w:right="0"/>
+      </w:pPr>
+      <w:r>
+        <w:t xml:space="preserve">2.1 Histórico </w:t>
+      </w:r>
+    </w:p>
+    <w:p>
+      <w:pPr>
+        <w:spacing w:after="359"/>
+        <w:ind w:left="-5" w:right="0"/>
+      </w:pPr>
+      <w:r>
+        <w:t xml:space="preserve">Os subcapítulos devem ser numerados como no exemplo acima. </w:t>
+      </w:r>
+    </w:p>
+    <w:p>
+      <w:pPr>
+        <w:spacing w:after="254" w:line="259" w:lineRule="auto"/>
+        <w:ind w:left="-5" w:right="0"/>
+      </w:pPr>
+      <w:r>
+        <w:t xml:space="preserve">2.1.1 Conceito </w:t>
+      </w:r>
+    </w:p>
+    <w:p>
+      <w:pPr>
+        <w:spacing w:after="254" w:line="259" w:lineRule="auto"/>
+        <w:ind w:left="-5" w:right="0"/>
+      </w:pPr>
+      <w:r>
+        <w:t xml:space="preserve"> Os subcapítulos devem ser numerados como no exemplo acima. </w:t>
+      </w:r>
+    </w:p>
+    <w:p>
+      <w:pPr>
+        <w:spacing w:after="116" w:line="259" w:lineRule="auto"/>
+        <w:ind w:left="0" w:right="0" w:firstLine="0"/>
+        <w:jc w:val="left"/>
+      </w:pPr>
+      <w:r>
+        <w:rPr>
+          <w:b/>
+        </w:rPr>
+        <w:t xml:space="preserve">  </w:t>
+      </w:r>
+      <w:r>
+        <w:t xml:space="preserve"> </w:t>
       </w:r>
     </w:p>
     <w:p>
@@ -2002,9 +2155,6 @@
         </w:rPr>
         <w:t xml:space="preserve"> </w:t>
       </w:r>
-      <w:r>
-        <w:br w:type="page"/>
-      </w:r>
     </w:p>
     <w:p>
       <w:pPr>
@@ -2012,104 +2162,102 @@
         <w:ind w:left="185" w:right="0" w:hanging="200"/>
       </w:pPr>
       <w:r>
+        <w:t xml:space="preserve">METODOLOGIA  </w:t>
+      </w:r>
+    </w:p>
+    <w:p>
+      <w:pPr>
+        <w:ind w:left="-15" w:right="0" w:firstLine="720"/>
+      </w:pPr>
+      <w:r>
+        <w:t xml:space="preserve">Na Metodologia da Pesquisa, deve ser informado qual foi o tipo de pesquisa realizada e apresentados, de forma clara e concisa, quais dados foram coletados, como foi a coleta dos dados, qual foi a amostra utilizada e demais informações relevantes, de forma que o leitor entenda os procedimentos utilizados na prática para </w:t>
+      </w:r>
+      <w:r>
         <w:lastRenderedPageBreak/>
-        <w:t xml:space="preserve">REFERENCIAL TEÓRICO </w:t>
-      </w:r>
-    </w:p>
-    <w:p>
-      <w:pPr>
+        <w:t xml:space="preserve">chegar aos seus resultados, mas não deixe claro os seus resultados, essa parte ficará para o próximo capítulo. </w:t>
+      </w:r>
+    </w:p>
+    <w:p>
+      <w:pPr>
+        <w:ind w:left="-15" w:right="0" w:firstLine="720"/>
+      </w:pPr>
+      <w:r>
+        <w:t xml:space="preserve">LEMBRE-SE: texto justificado; espaçamento de 1,5 cm; fonte tamanho 12; parágrafo de 1,25 cm. Exceto em casos expostos nas instruções gerais ou sinalizados ao longo do </w:t>
+      </w:r>
+      <w:proofErr w:type="spellStart"/>
+      <w:r>
+        <w:rPr>
+          <w:i/>
+        </w:rPr>
+        <w:t>template</w:t>
+      </w:r>
+      <w:proofErr w:type="spellEnd"/>
+      <w:r>
+        <w:rPr>
+          <w:i/>
+        </w:rPr>
+        <w:t>.</w:t>
+      </w:r>
+      <w:r>
+        <w:t xml:space="preserve"> </w:t>
+      </w:r>
+    </w:p>
+    <w:p>
+      <w:pPr>
+        <w:spacing w:after="200" w:line="360" w:lineRule="auto"/>
+        <w:ind w:left="-15" w:right="0" w:firstLine="720"/>
+        <w:jc w:val="left"/>
+      </w:pPr>
+      <w:r>
+        <w:rPr>
+          <w:color w:val="FF0000"/>
+        </w:rPr>
+        <w:t xml:space="preserve">LEMBRETE: TODO TEXTO OU IMAGEM RETIRADA DE FONTES PESQUISADAS (LIVROS, ARTIGOS, </w:t>
+      </w:r>
+      <w:proofErr w:type="spellStart"/>
+      <w:r>
+        <w:rPr>
+          <w:color w:val="FF0000"/>
+        </w:rPr>
+        <w:t>TCCs</w:t>
+      </w:r>
+      <w:proofErr w:type="spellEnd"/>
+      <w:r>
+        <w:rPr>
+          <w:color w:val="FF0000"/>
+        </w:rPr>
+        <w:t xml:space="preserve">, TESES, DISSERTAÇÕES, SITES, PERIÓDICOS, LEGISLAÇÃO, ETC), SEJA DE MANEIRA DIRETA (COPIA E COLA), SEJA DE MANEIRA INDIRETA (TRANSCRIÇÃO COM SUAS PALAVRAS) DEVERÁ SER CITADO E REFERENCIADO DE MANEIRA CORRETA. PARA SABER COMO FAZER, VIDE INFORMAÇÕES ADICIONAIS NAS ÚLTIMAS PÁGINAS DESTE </w:t>
+      </w:r>
+      <w:r>
+        <w:rPr>
+          <w:i/>
+          <w:color w:val="FF0000"/>
+        </w:rPr>
+        <w:t>TEMPLATE</w:t>
+      </w:r>
+      <w:r>
+        <w:rPr>
+          <w:color w:val="FF0000"/>
+        </w:rPr>
+        <w:t xml:space="preserve"> E “REFERÊNCIAS”. </w:t>
+      </w:r>
+    </w:p>
+    <w:p>
+      <w:pPr>
+        <w:spacing w:after="19" w:line="259" w:lineRule="auto"/>
         <w:ind w:left="-5" w:right="0"/>
       </w:pPr>
       <w:r>
-        <w:t>Neste</w:t>
-      </w:r>
-      <w:r>
-        <w:t xml:space="preserve"> item deve ser feita uma revisão de trabalhos já publicados, podendo ser livros, artigos, monografias e outros trabalhos científicos, que tratem do assunto a ser abordado no artigo, de maneira que os autores validem a sua pesquisa (seja ela positiva ou neg</w:t>
-      </w:r>
-      <w:r>
-        <w:t xml:space="preserve">ativa, ou seja, que vá concordar ou discordar de algo).  </w:t>
-      </w:r>
-    </w:p>
-    <w:p>
-      <w:pPr>
-        <w:spacing w:after="6"/>
-        <w:ind w:left="-5" w:right="0"/>
-      </w:pPr>
-      <w:r>
-        <w:t xml:space="preserve">Aconselha-se a divisão do item “REFERENCIAL TEÓRICO” em subitens, para melhor organização do texto.  </w:t>
-      </w:r>
-    </w:p>
-    <w:p>
-      <w:pPr>
-        <w:ind w:left="-5" w:right="0"/>
-      </w:pPr>
-      <w:r>
-        <w:t>LEMBRE-SE: texto justificado; espaçamento de 1,5 cm; fonte tamanho 12; parágrafo de 1,25 cm. Exc</w:t>
-      </w:r>
-      <w:r>
-        <w:t xml:space="preserve">eto em casos expostos nas instruções gerais ou sinalizados ao longo do </w:t>
-      </w:r>
-      <w:proofErr w:type="spellStart"/>
-      <w:r>
-        <w:rPr>
-          <w:i/>
-        </w:rPr>
-        <w:t>template</w:t>
-      </w:r>
-      <w:proofErr w:type="spellEnd"/>
-      <w:r>
-        <w:rPr>
-          <w:i/>
-        </w:rPr>
-        <w:t>.</w:t>
-      </w:r>
-      <w:r>
-        <w:t xml:space="preserve"> </w:t>
-      </w:r>
-    </w:p>
-    <w:p>
-      <w:pPr>
-        <w:spacing w:after="200" w:line="360" w:lineRule="auto"/>
-        <w:ind w:left="-5" w:right="-14"/>
-      </w:pPr>
-      <w:r>
-        <w:rPr>
-          <w:color w:val="FF0000"/>
-        </w:rPr>
-        <w:t xml:space="preserve">LEMBRETE: TODO TEXTO OU IMAGEM RETIRADA DE FONTES PESQUISADAS (LIVROS, ARTIGOS, </w:t>
-      </w:r>
-      <w:proofErr w:type="spellStart"/>
-      <w:r>
-        <w:rPr>
-          <w:color w:val="FF0000"/>
-        </w:rPr>
-        <w:t>TCCs</w:t>
-      </w:r>
-      <w:proofErr w:type="spellEnd"/>
-      <w:r>
-        <w:rPr>
-          <w:color w:val="FF0000"/>
-        </w:rPr>
-        <w:t xml:space="preserve">, TESES, DISSERTAÇÕES, SITES, PERIÓDICOS, LEGISLAÇÃO, ETC), SEJA DE MANEIRA DIRETA (COPIA </w:t>
-      </w:r>
-      <w:r>
-        <w:rPr>
-          <w:color w:val="FF0000"/>
-        </w:rPr>
-        <w:t xml:space="preserve">E COLA), SEJA DE MANEIRA INDIRETA (TRANSCRIÇÃO COM SUAS PALAVRAS) DEVERÁ SER CITADO E REFERENCIADO DE MANEIRA CORRETA. PARA SABER COMO FAZER, VIDE INFORMAÇÕES ADICIONAIS NAS ÚLTIMAS PÁGINAS DESTE </w:t>
-      </w:r>
-      <w:r>
-        <w:rPr>
-          <w:i/>
-          <w:color w:val="FF0000"/>
-        </w:rPr>
-        <w:t>TEMPLATE</w:t>
-      </w:r>
-      <w:r>
-        <w:rPr>
-          <w:color w:val="FF0000"/>
-        </w:rPr>
-        <w:t xml:space="preserve"> E “REFERÊNCIAS”. </w:t>
+        <w:t xml:space="preserve">3.1 Hipótese </w:t>
+      </w:r>
+    </w:p>
+    <w:p>
+      <w:pPr>
+        <w:spacing w:after="359"/>
+        <w:ind w:left="730" w:right="0"/>
+      </w:pPr>
+      <w:r>
+        <w:t xml:space="preserve">Os subcapítulos devem ser numerados como no exemplo acima. </w:t>
       </w:r>
     </w:p>
     <w:p>
@@ -2118,196 +2266,6 @@
         <w:ind w:left="-5" w:right="0"/>
       </w:pPr>
       <w:r>
-        <w:t xml:space="preserve">2.1 Histórico </w:t>
-      </w:r>
-    </w:p>
-    <w:p>
-      <w:pPr>
-        <w:spacing w:after="359"/>
-        <w:ind w:left="-5" w:right="0"/>
-      </w:pPr>
-      <w:r>
-        <w:t>Os subcapítulos de</w:t>
-      </w:r>
-      <w:r>
-        <w:t xml:space="preserve">vem ser numerados como no exemplo acima. </w:t>
-      </w:r>
-    </w:p>
-    <w:p>
-      <w:pPr>
-        <w:spacing w:after="254" w:line="259" w:lineRule="auto"/>
-        <w:ind w:left="-5" w:right="0"/>
-      </w:pPr>
-      <w:r>
-        <w:t xml:space="preserve">2.1.1 Conceito </w:t>
-      </w:r>
-    </w:p>
-    <w:p>
-      <w:pPr>
-        <w:spacing w:after="254" w:line="259" w:lineRule="auto"/>
-        <w:ind w:left="-5" w:right="0"/>
-      </w:pPr>
-      <w:r>
-        <w:t xml:space="preserve"> Os subcapítulos devem ser numerados como no exemplo acima. </w:t>
-      </w:r>
-    </w:p>
-    <w:p>
-      <w:pPr>
-        <w:spacing w:after="116" w:line="259" w:lineRule="auto"/>
-        <w:ind w:left="0" w:right="0" w:firstLine="0"/>
-        <w:jc w:val="left"/>
-      </w:pPr>
-      <w:r>
-        <w:rPr>
-          <w:b/>
-        </w:rPr>
-        <w:t xml:space="preserve">  </w:t>
-      </w:r>
-      <w:r>
-        <w:t xml:space="preserve"> </w:t>
-      </w:r>
-    </w:p>
-    <w:p>
-      <w:pPr>
-        <w:spacing w:after="0" w:line="259" w:lineRule="auto"/>
-        <w:ind w:left="2325" w:right="0" w:firstLine="0"/>
-        <w:jc w:val="left"/>
-      </w:pPr>
-      <w:r>
-        <w:rPr>
-          <w:b/>
-        </w:rPr>
-        <w:t xml:space="preserve"> </w:t>
-      </w:r>
-    </w:p>
-    <w:p>
-      <w:pPr>
-        <w:pStyle w:val="Ttulo1"/>
-        <w:ind w:left="185" w:right="0" w:hanging="200"/>
-      </w:pPr>
-      <w:r>
-        <w:t xml:space="preserve">METODOLOGIA  </w:t>
-      </w:r>
-    </w:p>
-    <w:p>
-      <w:pPr>
-        <w:ind w:left="-15" w:right="0" w:firstLine="720"/>
-      </w:pPr>
-      <w:r>
-        <w:t>Na Metodologia da Pesquisa, deve ser informado qual foi o tipo de pesquisa realizada e apresentados, de forma clara e</w:t>
-      </w:r>
-      <w:r>
-        <w:t xml:space="preserve"> concisa, quais dados foram coletados, como foi a coleta dos dados, qual foi a amostra utilizada e demais informações relevantes, de forma que o leitor entenda os procedimentos utilizados na prática para </w:t>
-      </w:r>
-      <w:r>
-        <w:lastRenderedPageBreak/>
-        <w:t>chegar aos seus resultados, mas não deixe claro os s</w:t>
-      </w:r>
-      <w:r>
-        <w:t xml:space="preserve">eus resultados, essa parte ficará para o próximo capítulo. </w:t>
-      </w:r>
-    </w:p>
-    <w:p>
-      <w:pPr>
-        <w:ind w:left="-15" w:right="0" w:firstLine="720"/>
-      </w:pPr>
-      <w:r>
-        <w:t xml:space="preserve">LEMBRE-SE: texto justificado; espaçamento de 1,5 cm; fonte tamanho 12; parágrafo de 1,25 cm. Exceto em casos expostos nas instruções gerais ou sinalizados ao longo do </w:t>
-      </w:r>
-      <w:proofErr w:type="spellStart"/>
-      <w:r>
-        <w:rPr>
-          <w:i/>
-        </w:rPr>
-        <w:t>template</w:t>
-      </w:r>
-      <w:proofErr w:type="spellEnd"/>
-      <w:r>
-        <w:rPr>
-          <w:i/>
-        </w:rPr>
-        <w:t>.</w:t>
-      </w:r>
-      <w:r>
-        <w:t xml:space="preserve"> </w:t>
-      </w:r>
-    </w:p>
-    <w:p>
-      <w:pPr>
-        <w:spacing w:after="200" w:line="360" w:lineRule="auto"/>
-        <w:ind w:left="-15" w:right="0" w:firstLine="720"/>
-        <w:jc w:val="left"/>
-      </w:pPr>
-      <w:r>
-        <w:rPr>
-          <w:color w:val="FF0000"/>
-        </w:rPr>
-        <w:t xml:space="preserve">LEMBRETE: TODO </w:t>
-      </w:r>
-      <w:r>
-        <w:rPr>
-          <w:color w:val="FF0000"/>
-        </w:rPr>
-        <w:t xml:space="preserve">TEXTO OU IMAGEM RETIRADA DE FONTES PESQUISADAS (LIVROS, ARTIGOS, </w:t>
-      </w:r>
-      <w:proofErr w:type="spellStart"/>
-      <w:r>
-        <w:rPr>
-          <w:color w:val="FF0000"/>
-        </w:rPr>
-        <w:t>TCCs</w:t>
-      </w:r>
-      <w:proofErr w:type="spellEnd"/>
-      <w:r>
-        <w:rPr>
-          <w:color w:val="FF0000"/>
-        </w:rPr>
-        <w:t>, TESES, DISSERTAÇÕES, SITES, PERIÓDICOS, LEGISLAÇÃO, ETC), SEJA DE MANEIRA DIRETA (COPIA E COLA), SEJA DE MANEIRA INDIRETA (TRANSCRIÇÃO COM SUAS PALAVRAS) DEVERÁ SER CITADO E REFERENCIAD</w:t>
-      </w:r>
-      <w:r>
-        <w:rPr>
-          <w:color w:val="FF0000"/>
-        </w:rPr>
-        <w:t xml:space="preserve">O DE MANEIRA CORRETA. PARA SABER COMO FAZER, VIDE INFORMAÇÕES ADICIONAIS NAS ÚLTIMAS PÁGINAS DESTE </w:t>
-      </w:r>
-      <w:r>
-        <w:rPr>
-          <w:i/>
-          <w:color w:val="FF0000"/>
-        </w:rPr>
-        <w:t>TEMPLATE</w:t>
-      </w:r>
-      <w:r>
-        <w:rPr>
-          <w:color w:val="FF0000"/>
-        </w:rPr>
-        <w:t xml:space="preserve"> E “REFERÊNCIAS”. </w:t>
-      </w:r>
-    </w:p>
-    <w:p>
-      <w:pPr>
-        <w:spacing w:after="19" w:line="259" w:lineRule="auto"/>
-        <w:ind w:left="-5" w:right="0"/>
-      </w:pPr>
-      <w:r>
-        <w:t xml:space="preserve">3.1 Hipótese </w:t>
-      </w:r>
-    </w:p>
-    <w:p>
-      <w:pPr>
-        <w:spacing w:after="359"/>
-        <w:ind w:left="730" w:right="0"/>
-      </w:pPr>
-      <w:r>
-        <w:t xml:space="preserve">Os subcapítulos devem ser numerados como no exemplo acima. </w:t>
-      </w:r>
-    </w:p>
-    <w:p>
-      <w:pPr>
-        <w:spacing w:after="254" w:line="259" w:lineRule="auto"/>
-        <w:ind w:left="-5" w:right="0"/>
-      </w:pPr>
-      <w:r>
         <w:t xml:space="preserve">3.2 Universo  </w:t>
       </w:r>
     </w:p>
@@ -2317,10 +2275,7 @@
         <w:ind w:left="-15" w:right="0" w:firstLine="720"/>
       </w:pPr>
       <w:r>
-        <w:t xml:space="preserve">Os subcapítulos devem ser numerados como </w:t>
-      </w:r>
-      <w:r>
-        <w:t xml:space="preserve">no exemplo acima, caso seja necessário.  </w:t>
+        <w:t xml:space="preserve">Os subcapítulos devem ser numerados como no exemplo acima, caso seja necessário.  </w:t>
       </w:r>
     </w:p>
     <w:p>
@@ -2379,8 +2334,6 @@
       </w:r>
       <w:r>
         <w:tab/>
-      </w:r>
-      <w:r>
         <w:t xml:space="preserve"> </w:t>
       </w:r>
     </w:p>
@@ -2399,10 +2352,7 @@
         <w:ind w:left="-15" w:right="0" w:firstLine="720"/>
       </w:pPr>
       <w:r>
-        <w:t xml:space="preserve">Os resultados devem evidenciar análise e discussão dos dados obtidos. Recursos ilustrativos, como gráficos, figuras ou tabelas, podem ser utilizados, quando necessários para melhor compreensão dos dados, acompanhados de análise </w:t>
-      </w:r>
-      <w:r>
-        <w:t xml:space="preserve">explicativa mostrando sua relevância e/ou vantagens, limitações e observações. </w:t>
+        <w:t xml:space="preserve">Os resultados devem evidenciar análise e discussão dos dados obtidos. Recursos ilustrativos, como gráficos, figuras ou tabelas, podem ser utilizados, quando necessários para melhor compreensão dos dados, acompanhados de análise explicativa mostrando sua relevância e/ou vantagens, limitações e observações. </w:t>
       </w:r>
     </w:p>
     <w:p>
@@ -2587,14 +2537,7 @@
           <w:b/>
           <w:color w:val="FF0000"/>
         </w:rPr>
-        <w:t xml:space="preserve">Referência a ser colocada no final do trabalho, junto com as </w:t>
-      </w:r>
-      <w:r>
-        <w:rPr>
-          <w:b/>
-          <w:color w:val="FF0000"/>
-        </w:rPr>
-        <w:t xml:space="preserve">outras </w:t>
+        <w:t xml:space="preserve">Referência a ser colocada no final do trabalho, junto com as outras </w:t>
       </w:r>
       <w:proofErr w:type="spellStart"/>
       <w:r>
@@ -2663,13 +2606,7 @@
         <w:rPr>
           <w:color w:val="FF0000"/>
         </w:rPr>
-        <w:t>, v.25, n.1, p.113-134, jan. 20</w:t>
-      </w:r>
-      <w:r>
-        <w:rPr>
-          <w:color w:val="FF0000"/>
-        </w:rPr>
-        <w:t xml:space="preserve">05. Disponível em: </w:t>
+        <w:t xml:space="preserve">, v.25, n.1, p.113-134, jan. 2005. Disponível em: </w:t>
       </w:r>
       <w:hyperlink r:id="rId12">
         <w:r>
@@ -2976,10 +2913,7 @@
         <w:ind w:left="-15" w:right="0" w:firstLine="720"/>
       </w:pPr>
       <w:r>
-        <w:t>Ressalta-se que, em algumas situações, pode ser</w:t>
-      </w:r>
-      <w:r>
-        <w:t xml:space="preserve"> desejável separar resultados e discussão em seções independentes. </w:t>
+        <w:t xml:space="preserve">Ressalta-se que, em algumas situações, pode ser desejável separar resultados e discussão em seções independentes. </w:t>
       </w:r>
     </w:p>
     <w:p>
@@ -2996,10 +2930,7 @@
         <w:ind w:left="730" w:right="0"/>
       </w:pPr>
       <w:r>
-        <w:t xml:space="preserve">Mas caso haja, </w:t>
-      </w:r>
-      <w:r>
-        <w:t xml:space="preserve">leia o lembrete abaixo. </w:t>
+        <w:t xml:space="preserve">Mas caso haja, leia o lembrete abaixo. </w:t>
       </w:r>
     </w:p>
     <w:p>
@@ -3025,13 +2956,7 @@
         <w:rPr>
           <w:color w:val="FF0000"/>
         </w:rPr>
-        <w:t>, TESES, DISSERTAÇÕES, SITES, PERIÓDICOS, LEGISLAÇÃO, ETC), SEJA DE MANEIRA DIRETA (COPIA E COLA), SEJA DE MANEIRA INDIRETA (TRANSCRIÇÃO COM SUAS P</w:t>
-      </w:r>
-      <w:r>
-        <w:rPr>
-          <w:color w:val="FF0000"/>
-        </w:rPr>
-        <w:t xml:space="preserve">ALAVRAS) DEVERÁ SER CITADO E REFERENCIADO DE MANEIRA CORRETA. PARA SABER COMO </w:t>
+        <w:t xml:space="preserve">, TESES, DISSERTAÇÕES, SITES, PERIÓDICOS, LEGISLAÇÃO, ETC), SEJA DE MANEIRA DIRETA (COPIA E COLA), SEJA DE MANEIRA INDIRETA (TRANSCRIÇÃO COM SUAS PALAVRAS) DEVERÁ SER CITADO E REFERENCIADO DE MANEIRA CORRETA. PARA SABER COMO </w:t>
       </w:r>
     </w:p>
     <w:p>
@@ -3067,10 +2992,7 @@
         <w:ind w:left="-15" w:right="0" w:firstLine="720"/>
       </w:pPr>
       <w:r>
-        <w:t xml:space="preserve">LEMBRE-SE: texto justificado; espaçamento de 1,5 cm; fonte tamanho 12; parágrafo de 1,25 </w:t>
-      </w:r>
-      <w:r>
-        <w:t xml:space="preserve">cm. Exceto em casos expostos nas instruções gerais ou sinalizados ao longo do </w:t>
+        <w:t xml:space="preserve">LEMBRE-SE: texto justificado; espaçamento de 1,5 cm; fonte tamanho 12; parágrafo de 1,25 cm. Exceto em casos expostos nas instruções gerais ou sinalizados ao longo do </w:t>
       </w:r>
       <w:proofErr w:type="spellStart"/>
       <w:r>
@@ -3534,13 +3456,7 @@
         <w:ind w:left="-15" w:right="0" w:firstLine="720"/>
       </w:pPr>
       <w:r>
-        <w:t>As considerações finais devem ser realizadas, única e exclusivamente, com base</w:t>
-      </w:r>
-      <w:r>
-        <w:t xml:space="preserve"> em reflexões dos autores do artigo a partir do que foi discutido anteriormente. Podem-se iniciar as considerações a partir do resgate do problema de pesquisa, ressaltando se os objetivos foram alcançados. Em caso de trabalhos com hipóteses, é interessante</w:t>
-      </w:r>
-      <w:r>
-        <w:t xml:space="preserve"> descrever neste item se elas foram ou não confirmadas. </w:t>
+        <w:t xml:space="preserve">As considerações finais devem ser realizadas, única e exclusivamente, com base em reflexões dos autores do artigo a partir do que foi discutido anteriormente. Podem-se iniciar as considerações a partir do resgate do problema de pesquisa, ressaltando se os objetivos foram alcançados. Em caso de trabalhos com hipóteses, é interessante descrever neste item se elas foram ou não confirmadas. </w:t>
       </w:r>
     </w:p>
     <w:p>
@@ -3557,10 +3473,7 @@
         <w:ind w:left="-15" w:right="0" w:firstLine="720"/>
       </w:pPr>
       <w:r>
-        <w:t xml:space="preserve">LEMBRE-SE: texto justificado; espaçamento de 1,5 cm; fonte tamanho </w:t>
-      </w:r>
-      <w:r>
-        <w:t xml:space="preserve">12; parágrafo de 1,25 cm. Exceto em casos expostos nas instruções gerais ou sinalizados ao longo do </w:t>
+        <w:t xml:space="preserve">LEMBRE-SE: texto justificado; espaçamento de 1,5 cm; fonte tamanho 12; parágrafo de 1,25 cm. Exceto em casos expostos nas instruções gerais ou sinalizados ao longo do </w:t>
       </w:r>
       <w:proofErr w:type="spellStart"/>
       <w:r>
@@ -3626,10 +3539,7 @@
         <w:ind w:left="-15" w:right="0" w:firstLine="720"/>
       </w:pPr>
       <w:r>
-        <w:t>Aqui devem ser listadas todas as referências bibliográficas usadas em citações ao longo do texto, em ordem alfabética de AUTOR</w:t>
-      </w:r>
-      <w:r>
-        <w:t>, alinhadas à esquerda, fonte 12 (0pt antes / 0pt depois e um “</w:t>
+        <w:t>Aqui devem ser listadas todas as referências bibliográficas usadas em citações ao longo do texto, em ordem alfabética de AUTOR, alinhadas à esquerda, fonte 12 (0pt antes / 0pt depois e um “</w:t>
       </w:r>
       <w:proofErr w:type="spellStart"/>
       <w:r>
@@ -3712,13 +3622,7 @@
         <w:rPr>
           <w:color w:val="FF0000"/>
         </w:rPr>
-        <w:t xml:space="preserve"> Fernando</w:t>
-      </w:r>
-      <w:r>
-        <w:rPr>
-          <w:color w:val="FF0000"/>
-        </w:rPr>
-        <w:t xml:space="preserve"> Branco; MENDES, Flávia Cesar Teixeira. Gráficos adaptativos de controle por atributos e seu projeto na prática.</w:t>
+        <w:t xml:space="preserve"> Fernando Branco; MENDES, Flávia Cesar Teixeira. Gráficos adaptativos de controle por atributos e seu projeto na prática.</w:t>
       </w:r>
       <w:r>
         <w:rPr>
@@ -3738,13 +3642,7 @@
           <w:rPr>
             <w:color w:val="FF0000"/>
           </w:rPr>
-          <w:t>https:/</w:t>
-        </w:r>
-        <w:r>
-          <w:rPr>
-            <w:color w:val="FF0000"/>
-          </w:rPr>
-          <w:t>/www.scielo.br/pdf/pope/v25n1/24253.pdf</w:t>
+          <w:t>https://www.scielo.br/pdf/pope/v25n1/24253.pdf</w:t>
         </w:r>
       </w:hyperlink>
       <w:r>
@@ -3914,10 +3812,7 @@
         <w:t>Exemplos</w:t>
       </w:r>
       <w:r>
-        <w:t xml:space="preserve">: questionário de </w:t>
-      </w:r>
-      <w:r>
-        <w:t xml:space="preserve">entrevista, formulário de pesquisa, fotos tiradas por você.  </w:t>
+        <w:t xml:space="preserve">: questionário de entrevista, formulário de pesquisa, fotos tiradas por você.  </w:t>
       </w:r>
     </w:p>
     <w:p>
@@ -4183,10 +4078,7 @@
       </w:r>
       <w:proofErr w:type="gramEnd"/>
       <w:r>
-        <w:t xml:space="preserve"> de e instituições pesquisadas, e-mail trocado com </w:t>
-      </w:r>
-      <w:r>
-        <w:t xml:space="preserve">instituição, fotos ou mapas de lugares alvos de sua pesquisa. </w:t>
+        <w:t xml:space="preserve"> de e instituições pesquisadas, e-mail trocado com instituição, fotos ou mapas de lugares alvos de sua pesquisa. </w:t>
       </w:r>
     </w:p>
     <w:p>
@@ -4406,7 +4298,7 @@
         <w:b/>
         <w:noProof/>
       </w:rPr>
-      <w:t>17</w:t>
+      <w:t>10</w:t>
     </w:r>
     <w:r>
       <w:rPr>
@@ -5266,6 +5158,11 @@
       </w:tblCellMar>
     </w:tblPr>
   </w:style>
+  <w:style w:type="character" w:customStyle="1" w:styleId="selectable-text">
+    <w:name w:val="selectable-text"/>
+    <w:basedOn w:val="Fontepargpadro"/>
+    <w:rsid w:val="00FC117B"/>
+  </w:style>
 </w:styles>
 </file>
 

</xml_diff>

<commit_message>
Atualizações gráficas, organização do código, e começo da página de admin
</commit_message>
<xml_diff>
--- a/Requisitos/Olive_Requisitos.docx
+++ b/Requisitos/Olive_Requisitos.docx
@@ -573,20 +573,10 @@
         <w:t>Docente</w:t>
       </w:r>
       <w:r>
-        <w:t xml:space="preserve">: </w:t>
-      </w:r>
-      <w:proofErr w:type="spellStart"/>
-      <w:proofErr w:type="gramStart"/>
-      <w:r>
-        <w:t>Prof</w:t>
-      </w:r>
-      <w:proofErr w:type="spellEnd"/>
-      <w:r>
-        <w:t>(</w:t>
-      </w:r>
-      <w:proofErr w:type="gramEnd"/>
-      <w:r>
-        <w:t>a). Juliana Alves Vieira</w:t>
+        <w:t>: Prof</w:t>
+      </w:r>
+      <w:r>
+        <w:t>(a). Juliana Alves Vieira</w:t>
       </w:r>
     </w:p>
     <w:p>
@@ -757,21 +747,7 @@
         <w:rPr>
           <w:color w:val="auto"/>
         </w:rPr>
-        <w:t xml:space="preserve">, como o da </w:t>
-      </w:r>
-      <w:proofErr w:type="spellStart"/>
-      <w:r>
-        <w:rPr>
-          <w:color w:val="auto"/>
-        </w:rPr>
-        <w:t>Amazon</w:t>
-      </w:r>
-      <w:proofErr w:type="spellEnd"/>
-      <w:r>
-        <w:rPr>
-          <w:color w:val="auto"/>
-        </w:rPr>
-        <w:t xml:space="preserve">. O projeto, de caráter acadêmico, foi elaborado como parte da disciplina </w:t>
+        <w:t xml:space="preserve">, como o da Amazon. O projeto, de caráter acadêmico, foi elaborado como parte da disciplina </w:t>
       </w:r>
       <w:r>
         <w:rPr>
@@ -849,15 +825,7 @@
         <w:t>Interface Homem-Máquina; Olive Leituras; Biblioteca Online; UX; UI; Olive Leituras</w:t>
       </w:r>
       <w:r>
-        <w:t xml:space="preserve">; Faculdades Integradas </w:t>
-      </w:r>
-      <w:proofErr w:type="spellStart"/>
-      <w:r>
-        <w:t>Iesgo</w:t>
-      </w:r>
-      <w:proofErr w:type="spellEnd"/>
-      <w:r>
-        <w:t xml:space="preserve">.  </w:t>
+        <w:t xml:space="preserve">; Faculdades Integradas Iesgo.  </w:t>
       </w:r>
     </w:p>
     <w:p>
@@ -1049,7 +1017,13 @@
               <w:rPr>
                 <w:b/>
               </w:rPr>
-              <w:t xml:space="preserve">2 REFERENCIAL TEÓRICO </w:t>
+              <w:t xml:space="preserve">2 </w:t>
+            </w:r>
+            <w:r>
+              <w:rPr>
+                <w:b/>
+              </w:rPr>
+              <w:t>DESENVOLVIMENTO</w:t>
             </w:r>
           </w:p>
         </w:tc>
@@ -1877,127 +1851,224 @@
           <w:rStyle w:val="selectable-text"/>
         </w:rPr>
         <w:tab/>
+        <w:t xml:space="preserve">O protótipo foi desenvolvido no </w:t>
       </w:r>
       <w:r>
         <w:rPr>
           <w:rStyle w:val="selectable-text"/>
-        </w:rPr>
-        <w:t xml:space="preserve">O protótipo foi desenvolvido no </w:t>
-      </w:r>
-      <w:proofErr w:type="spellStart"/>
+          <w:b/>
+        </w:rPr>
+        <w:t>Figma</w:t>
+      </w:r>
       <w:r>
         <w:rPr>
           <w:rStyle w:val="selectable-text"/>
-          <w:b/>
-        </w:rPr>
-        <w:t>Figma</w:t>
-      </w:r>
-      <w:proofErr w:type="spellEnd"/>
+        </w:rPr>
+        <w:t xml:space="preserve">, enquanto a estrutura e o design do site foram construídos com </w:t>
+      </w:r>
       <w:r>
         <w:rPr>
           <w:rStyle w:val="selectable-text"/>
-        </w:rPr>
-        <w:t xml:space="preserve">, enquanto a estrutura e o design do site foram construídos com </w:t>
+          <w:b/>
+        </w:rPr>
+        <w:t>HTML</w:t>
       </w:r>
       <w:r>
         <w:rPr>
           <w:rStyle w:val="selectable-text"/>
-          <w:b/>
-        </w:rPr>
-        <w:t>HTML</w:t>
+        </w:rPr>
+        <w:t xml:space="preserve"> e </w:t>
       </w:r>
       <w:r>
         <w:rPr>
           <w:rStyle w:val="selectable-text"/>
-        </w:rPr>
-        <w:t xml:space="preserve"> e </w:t>
+          <w:b/>
+        </w:rPr>
+        <w:t>CSS</w:t>
       </w:r>
       <w:r>
         <w:rPr>
           <w:rStyle w:val="selectable-text"/>
-          <w:b/>
-        </w:rPr>
-        <w:t>CSS</w:t>
+        </w:rPr>
+        <w:t xml:space="preserve">; o </w:t>
       </w:r>
       <w:r>
         <w:rPr>
           <w:rStyle w:val="selectable-text"/>
-        </w:rPr>
-        <w:t xml:space="preserve">; o </w:t>
-      </w:r>
-      <w:proofErr w:type="spellStart"/>
+          <w:b/>
+        </w:rPr>
+        <w:t>JavaScript</w:t>
+      </w:r>
       <w:r>
         <w:rPr>
           <w:rStyle w:val="selectable-text"/>
-          <w:b/>
-        </w:rPr>
-        <w:t>JavaScript</w:t>
-      </w:r>
-      <w:proofErr w:type="spellEnd"/>
+        </w:rPr>
+        <w:t xml:space="preserve"> foi utilizado apenas para a implementação da barra de busca. O trabalho foi proposto pela </w:t>
+      </w:r>
       <w:r>
         <w:rPr>
           <w:rStyle w:val="selectable-text"/>
-        </w:rPr>
-        <w:t xml:space="preserve"> foi utilizado apenas para a implementação da barra de busca. O trabalho foi proposto pela </w:t>
+          <w:b/>
+        </w:rPr>
+        <w:t>professora Juliana Alves Vieira</w:t>
       </w:r>
       <w:r>
         <w:rPr>
           <w:rStyle w:val="selectable-text"/>
-          <w:b/>
-        </w:rPr>
-        <w:t>professora Juliana Alves Vieira</w:t>
+        </w:rPr>
+        <w:t xml:space="preserve">, na disciplina </w:t>
       </w:r>
       <w:r>
         <w:rPr>
           <w:rStyle w:val="selectable-text"/>
-        </w:rPr>
-        <w:t xml:space="preserve">, na disciplina </w:t>
+          <w:b/>
+        </w:rPr>
+        <w:t>Interface Homem-Máquina</w:t>
       </w:r>
       <w:r>
         <w:rPr>
           <w:rStyle w:val="selectable-text"/>
-          <w:b/>
-        </w:rPr>
-        <w:t>Interface Homem-Máquina</w:t>
+        </w:rPr>
+        <w:t>, das Faculdades Integradas IESGO, com o objetivo de estimular o desenvolvimento das hard skills em front-end e a aplicação de conceitos de UX/UI e das Heurísticas de Nielsen. Além do aspecto técnico, o projeto representou um desafio pessoal, voltado ao autodesenvolvimento e à superação de limites dentro da área de programação.</w:t>
+      </w:r>
+      <w:r>
+        <w:br w:type="page"/>
+      </w:r>
+    </w:p>
+    <w:p>
+      <w:pPr>
+        <w:pStyle w:val="Ttulo1"/>
+        <w:ind w:left="185" w:right="0" w:hanging="200"/>
+      </w:pPr>
+      <w:r>
+        <w:lastRenderedPageBreak/>
+        <w:t>DESENVOLVIMENTO</w:t>
       </w:r>
       <w:bookmarkStart w:id="0" w:name="_GoBack"/>
       <w:bookmarkEnd w:id="0"/>
-      <w:r>
-        <w:rPr>
-          <w:rStyle w:val="selectable-text"/>
-        </w:rPr>
-        <w:t xml:space="preserve">, das Faculdades Integradas IESGO, com o objetivo de estimular o desenvolvimento das hard </w:t>
-      </w:r>
-      <w:proofErr w:type="spellStart"/>
-      <w:r>
-        <w:rPr>
-          <w:rStyle w:val="selectable-text"/>
-        </w:rPr>
-        <w:t>skills</w:t>
-      </w:r>
-      <w:proofErr w:type="spellEnd"/>
-      <w:r>
-        <w:rPr>
-          <w:rStyle w:val="selectable-text"/>
-        </w:rPr>
-        <w:t xml:space="preserve"> em front-</w:t>
-      </w:r>
-      <w:proofErr w:type="spellStart"/>
-      <w:r>
-        <w:rPr>
-          <w:rStyle w:val="selectable-text"/>
-        </w:rPr>
-        <w:t>end</w:t>
-      </w:r>
-      <w:proofErr w:type="spellEnd"/>
-      <w:r>
-        <w:rPr>
-          <w:rStyle w:val="selectable-text"/>
-        </w:rPr>
-        <w:t xml:space="preserve"> e a aplicação de conceitos de UX/UI e das Heurísticas de Nielsen. Além do aspecto técnico, o projeto representou um desafio pessoal, voltado ao autodesenvolvimento e à superação de limites dentro da área de programação.</w:t>
-      </w:r>
-      <w:r>
-        <w:br w:type="page"/>
+    </w:p>
+    <w:p>
+      <w:pPr>
+        <w:ind w:left="-5" w:right="0"/>
+      </w:pPr>
+      <w:r>
+        <w:t xml:space="preserve">Neste item deve ser feita uma revisão de trabalhos já publicados, podendo ser livros, artigos, monografias e outros trabalhos científicos, que tratem do assunto a ser abordado no artigo, de maneira que os autores validem a sua pesquisa (seja ela positiva ou negativa, ou seja, que vá concordar ou discordar de algo).  </w:t>
+      </w:r>
+    </w:p>
+    <w:p>
+      <w:pPr>
+        <w:spacing w:after="6"/>
+        <w:ind w:left="-5" w:right="0"/>
+      </w:pPr>
+      <w:r>
+        <w:t xml:space="preserve">Aconselha-se a divisão do item “REFERENCIAL TEÓRICO” em subitens, para melhor organização do texto.  </w:t>
+      </w:r>
+    </w:p>
+    <w:p>
+      <w:pPr>
+        <w:ind w:left="-5" w:right="0"/>
+      </w:pPr>
+      <w:r>
+        <w:t xml:space="preserve">LEMBRE-SE: texto justificado; espaçamento de 1,5 cm; fonte tamanho 12; parágrafo de 1,25 cm. Exceto em casos expostos nas instruções gerais ou sinalizados ao longo do </w:t>
+      </w:r>
+      <w:r>
+        <w:rPr>
+          <w:i/>
+        </w:rPr>
+        <w:t>template.</w:t>
+      </w:r>
+      <w:r>
+        <w:t xml:space="preserve"> </w:t>
+      </w:r>
+    </w:p>
+    <w:p>
+      <w:pPr>
+        <w:spacing w:after="200" w:line="360" w:lineRule="auto"/>
+        <w:ind w:left="-5" w:right="-14"/>
+      </w:pPr>
+      <w:r>
+        <w:rPr>
+          <w:color w:val="FF0000"/>
+        </w:rPr>
+        <w:t xml:space="preserve">LEMBRETE: TODO TEXTO OU IMAGEM RETIRADA DE FONTES PESQUISADAS (LIVROS, ARTIGOS, TCCs, TESES, DISSERTAÇÕES, SITES, PERIÓDICOS, LEGISLAÇÃO, ETC), SEJA DE MANEIRA DIRETA (COPIA E COLA), SEJA DE MANEIRA INDIRETA (TRANSCRIÇÃO COM SUAS PALAVRAS) DEVERÁ SER CITADO E REFERENCIADO DE MANEIRA CORRETA. PARA SABER COMO FAZER, VIDE INFORMAÇÕES ADICIONAIS NAS ÚLTIMAS PÁGINAS DESTE </w:t>
+      </w:r>
+      <w:r>
+        <w:rPr>
+          <w:i/>
+          <w:color w:val="FF0000"/>
+        </w:rPr>
+        <w:t>TEMPLATE</w:t>
+      </w:r>
+      <w:r>
+        <w:rPr>
+          <w:color w:val="FF0000"/>
+        </w:rPr>
+        <w:t xml:space="preserve"> E “REFERÊNCIAS”. </w:t>
+      </w:r>
+    </w:p>
+    <w:p>
+      <w:pPr>
+        <w:spacing w:after="254" w:line="259" w:lineRule="auto"/>
+        <w:ind w:left="-5" w:right="0"/>
+      </w:pPr>
+      <w:r>
+        <w:t xml:space="preserve">2.1 Histórico </w:t>
+      </w:r>
+    </w:p>
+    <w:p>
+      <w:pPr>
+        <w:spacing w:after="359"/>
+        <w:ind w:left="-5" w:right="0"/>
+      </w:pPr>
+      <w:r>
+        <w:t xml:space="preserve">Os subcapítulos devem ser numerados como no exemplo acima. </w:t>
+      </w:r>
+    </w:p>
+    <w:p>
+      <w:pPr>
+        <w:spacing w:after="254" w:line="259" w:lineRule="auto"/>
+        <w:ind w:left="-5" w:right="0"/>
+      </w:pPr>
+      <w:r>
+        <w:t xml:space="preserve">2.1.1 Conceito </w:t>
+      </w:r>
+    </w:p>
+    <w:p>
+      <w:pPr>
+        <w:spacing w:after="254" w:line="259" w:lineRule="auto"/>
+        <w:ind w:left="-5" w:right="0"/>
+      </w:pPr>
+      <w:r>
+        <w:t xml:space="preserve"> Os subcapítulos devem ser numerados como no exemplo acima. </w:t>
+      </w:r>
+    </w:p>
+    <w:p>
+      <w:pPr>
+        <w:spacing w:after="116" w:line="259" w:lineRule="auto"/>
+        <w:ind w:left="0" w:right="0" w:firstLine="0"/>
+        <w:jc w:val="left"/>
+      </w:pPr>
+      <w:r>
+        <w:rPr>
+          <w:b/>
+        </w:rPr>
+        <w:t xml:space="preserve">  </w:t>
+      </w:r>
+      <w:r>
+        <w:t xml:space="preserve"> </w:t>
+      </w:r>
+    </w:p>
+    <w:p>
+      <w:pPr>
+        <w:spacing w:after="0" w:line="259" w:lineRule="auto"/>
+        <w:ind w:left="2325" w:right="0" w:firstLine="0"/>
+        <w:jc w:val="left"/>
+      </w:pPr>
+      <w:r>
+        <w:rPr>
+          <w:b/>
+        </w:rPr>
+        <w:t xml:space="preserve"> </w:t>
       </w:r>
     </w:p>
     <w:p>
@@ -2006,162 +2077,6 @@
         <w:ind w:left="185" w:right="0" w:hanging="200"/>
       </w:pPr>
       <w:r>
-        <w:lastRenderedPageBreak/>
-        <w:t xml:space="preserve">REFERENCIAL TEÓRICO </w:t>
-      </w:r>
-    </w:p>
-    <w:p>
-      <w:pPr>
-        <w:ind w:left="-5" w:right="0"/>
-      </w:pPr>
-      <w:r>
-        <w:t xml:space="preserve">Neste item deve ser feita uma revisão de trabalhos já publicados, podendo ser livros, artigos, monografias e outros trabalhos científicos, que tratem do assunto a ser abordado no artigo, de maneira que os autores validem a sua pesquisa (seja ela positiva ou negativa, ou seja, que vá concordar ou discordar de algo).  </w:t>
-      </w:r>
-    </w:p>
-    <w:p>
-      <w:pPr>
-        <w:spacing w:after="6"/>
-        <w:ind w:left="-5" w:right="0"/>
-      </w:pPr>
-      <w:r>
-        <w:t xml:space="preserve">Aconselha-se a divisão do item “REFERENCIAL TEÓRICO” em subitens, para melhor organização do texto.  </w:t>
-      </w:r>
-    </w:p>
-    <w:p>
-      <w:pPr>
-        <w:ind w:left="-5" w:right="0"/>
-      </w:pPr>
-      <w:r>
-        <w:t xml:space="preserve">LEMBRE-SE: texto justificado; espaçamento de 1,5 cm; fonte tamanho 12; parágrafo de 1,25 cm. Exceto em casos expostos nas instruções gerais ou sinalizados ao longo do </w:t>
-      </w:r>
-      <w:proofErr w:type="spellStart"/>
-      <w:r>
-        <w:rPr>
-          <w:i/>
-        </w:rPr>
-        <w:t>template</w:t>
-      </w:r>
-      <w:proofErr w:type="spellEnd"/>
-      <w:r>
-        <w:rPr>
-          <w:i/>
-        </w:rPr>
-        <w:t>.</w:t>
-      </w:r>
-      <w:r>
-        <w:t xml:space="preserve"> </w:t>
-      </w:r>
-    </w:p>
-    <w:p>
-      <w:pPr>
-        <w:spacing w:after="200" w:line="360" w:lineRule="auto"/>
-        <w:ind w:left="-5" w:right="-14"/>
-      </w:pPr>
-      <w:r>
-        <w:rPr>
-          <w:color w:val="FF0000"/>
-        </w:rPr>
-        <w:t xml:space="preserve">LEMBRETE: TODO TEXTO OU IMAGEM RETIRADA DE FONTES PESQUISADAS (LIVROS, ARTIGOS, </w:t>
-      </w:r>
-      <w:proofErr w:type="spellStart"/>
-      <w:r>
-        <w:rPr>
-          <w:color w:val="FF0000"/>
-        </w:rPr>
-        <w:t>TCCs</w:t>
-      </w:r>
-      <w:proofErr w:type="spellEnd"/>
-      <w:r>
-        <w:rPr>
-          <w:color w:val="FF0000"/>
-        </w:rPr>
-        <w:t xml:space="preserve">, TESES, DISSERTAÇÕES, SITES, PERIÓDICOS, LEGISLAÇÃO, ETC), SEJA DE MANEIRA DIRETA (COPIA E COLA), SEJA DE MANEIRA INDIRETA (TRANSCRIÇÃO COM SUAS PALAVRAS) DEVERÁ SER CITADO E REFERENCIADO DE MANEIRA CORRETA. PARA SABER COMO FAZER, VIDE INFORMAÇÕES ADICIONAIS NAS ÚLTIMAS PÁGINAS DESTE </w:t>
-      </w:r>
-      <w:r>
-        <w:rPr>
-          <w:i/>
-          <w:color w:val="FF0000"/>
-        </w:rPr>
-        <w:t>TEMPLATE</w:t>
-      </w:r>
-      <w:r>
-        <w:rPr>
-          <w:color w:val="FF0000"/>
-        </w:rPr>
-        <w:t xml:space="preserve"> E “REFERÊNCIAS”. </w:t>
-      </w:r>
-    </w:p>
-    <w:p>
-      <w:pPr>
-        <w:spacing w:after="254" w:line="259" w:lineRule="auto"/>
-        <w:ind w:left="-5" w:right="0"/>
-      </w:pPr>
-      <w:r>
-        <w:t xml:space="preserve">2.1 Histórico </w:t>
-      </w:r>
-    </w:p>
-    <w:p>
-      <w:pPr>
-        <w:spacing w:after="359"/>
-        <w:ind w:left="-5" w:right="0"/>
-      </w:pPr>
-      <w:r>
-        <w:t xml:space="preserve">Os subcapítulos devem ser numerados como no exemplo acima. </w:t>
-      </w:r>
-    </w:p>
-    <w:p>
-      <w:pPr>
-        <w:spacing w:after="254" w:line="259" w:lineRule="auto"/>
-        <w:ind w:left="-5" w:right="0"/>
-      </w:pPr>
-      <w:r>
-        <w:t xml:space="preserve">2.1.1 Conceito </w:t>
-      </w:r>
-    </w:p>
-    <w:p>
-      <w:pPr>
-        <w:spacing w:after="254" w:line="259" w:lineRule="auto"/>
-        <w:ind w:left="-5" w:right="0"/>
-      </w:pPr>
-      <w:r>
-        <w:t xml:space="preserve"> Os subcapítulos devem ser numerados como no exemplo acima. </w:t>
-      </w:r>
-    </w:p>
-    <w:p>
-      <w:pPr>
-        <w:spacing w:after="116" w:line="259" w:lineRule="auto"/>
-        <w:ind w:left="0" w:right="0" w:firstLine="0"/>
-        <w:jc w:val="left"/>
-      </w:pPr>
-      <w:r>
-        <w:rPr>
-          <w:b/>
-        </w:rPr>
-        <w:t xml:space="preserve">  </w:t>
-      </w:r>
-      <w:r>
-        <w:t xml:space="preserve"> </w:t>
-      </w:r>
-    </w:p>
-    <w:p>
-      <w:pPr>
-        <w:spacing w:after="0" w:line="259" w:lineRule="auto"/>
-        <w:ind w:left="2325" w:right="0" w:firstLine="0"/>
-        <w:jc w:val="left"/>
-      </w:pPr>
-      <w:r>
-        <w:rPr>
-          <w:b/>
-        </w:rPr>
-        <w:t xml:space="preserve"> </w:t>
-      </w:r>
-    </w:p>
-    <w:p>
-      <w:pPr>
-        <w:pStyle w:val="Ttulo1"/>
-        <w:ind w:left="185" w:right="0" w:hanging="200"/>
-      </w:pPr>
-      <w:r>
         <w:t xml:space="preserve">METODOLOGIA  </w:t>
       </w:r>
     </w:p>
@@ -2184,19 +2099,11 @@
       <w:r>
         <w:t xml:space="preserve">LEMBRE-SE: texto justificado; espaçamento de 1,5 cm; fonte tamanho 12; parágrafo de 1,25 cm. Exceto em casos expostos nas instruções gerais ou sinalizados ao longo do </w:t>
       </w:r>
-      <w:proofErr w:type="spellStart"/>
       <w:r>
         <w:rPr>
           <w:i/>
         </w:rPr>
-        <w:t>template</w:t>
-      </w:r>
-      <w:proofErr w:type="spellEnd"/>
-      <w:r>
-        <w:rPr>
-          <w:i/>
-        </w:rPr>
-        <w:t>.</w:t>
+        <w:t>template.</w:t>
       </w:r>
       <w:r>
         <w:t xml:space="preserve"> </w:t>
@@ -2212,21 +2119,7 @@
         <w:rPr>
           <w:color w:val="FF0000"/>
         </w:rPr>
-        <w:t xml:space="preserve">LEMBRETE: TODO TEXTO OU IMAGEM RETIRADA DE FONTES PESQUISADAS (LIVROS, ARTIGOS, </w:t>
-      </w:r>
-      <w:proofErr w:type="spellStart"/>
-      <w:r>
-        <w:rPr>
-          <w:color w:val="FF0000"/>
-        </w:rPr>
-        <w:t>TCCs</w:t>
-      </w:r>
-      <w:proofErr w:type="spellEnd"/>
-      <w:r>
-        <w:rPr>
-          <w:color w:val="FF0000"/>
-        </w:rPr>
-        <w:t xml:space="preserve">, TESES, DISSERTAÇÕES, SITES, PERIÓDICOS, LEGISLAÇÃO, ETC), SEJA DE MANEIRA DIRETA (COPIA E COLA), SEJA DE MANEIRA INDIRETA (TRANSCRIÇÃO COM SUAS PALAVRAS) DEVERÁ SER CITADO E REFERENCIADO DE MANEIRA CORRETA. PARA SABER COMO FAZER, VIDE INFORMAÇÕES ADICIONAIS NAS ÚLTIMAS PÁGINAS DESTE </w:t>
+        <w:t xml:space="preserve">LEMBRETE: TODO TEXTO OU IMAGEM RETIRADA DE FONTES PESQUISADAS (LIVROS, ARTIGOS, TCCs, TESES, DISSERTAÇÕES, SITES, PERIÓDICOS, LEGISLAÇÃO, ETC), SEJA DE MANEIRA DIRETA (COPIA E COLA), SEJA DE MANEIRA INDIRETA (TRANSCRIÇÃO COM SUAS PALAVRAS) DEVERÁ SER CITADO E REFERENCIADO DE MANEIRA CORRETA. PARA SABER COMO FAZER, VIDE INFORMAÇÕES ADICIONAIS NAS ÚLTIMAS PÁGINAS DESTE </w:t>
       </w:r>
       <w:r>
         <w:rPr>
@@ -2324,13 +2217,8 @@
         <w:ind w:left="-15" w:right="0" w:firstLine="0"/>
         <w:jc w:val="left"/>
       </w:pPr>
-      <w:proofErr w:type="gramStart"/>
-      <w:r>
-        <w:t>necessário</w:t>
-      </w:r>
-      <w:proofErr w:type="gramEnd"/>
-      <w:r>
-        <w:t>.</w:t>
+      <w:r>
+        <w:t>necessário.</w:t>
       </w:r>
       <w:r>
         <w:tab/>
@@ -2362,19 +2250,11 @@
       <w:r>
         <w:t xml:space="preserve">LEMBRE-SE: texto justificado; espaçamento de 1,5 cm; fonte tamanho 12; parágrafo de 1,25 cm. Exceto em casos expostos nas instruções gerais ou sinalizados ao longo do </w:t>
       </w:r>
-      <w:proofErr w:type="spellStart"/>
       <w:r>
         <w:rPr>
           <w:i/>
         </w:rPr>
-        <w:t>template</w:t>
-      </w:r>
-      <w:proofErr w:type="spellEnd"/>
-      <w:r>
-        <w:rPr>
-          <w:i/>
-        </w:rPr>
-        <w:t>.</w:t>
+        <w:t>template.</w:t>
       </w:r>
       <w:r>
         <w:t xml:space="preserve"> </w:t>
@@ -2423,21 +2303,7 @@
         <w:rPr>
           <w:sz w:val="20"/>
         </w:rPr>
-        <w:t xml:space="preserve"> - Eficiência dos projetos </w:t>
-      </w:r>
-      <w:proofErr w:type="spellStart"/>
-      <w:r>
-        <w:rPr>
-          <w:sz w:val="20"/>
-        </w:rPr>
-        <w:t>Vp</w:t>
-      </w:r>
-      <w:proofErr w:type="spellEnd"/>
-      <w:r>
-        <w:rPr>
-          <w:sz w:val="20"/>
-        </w:rPr>
-        <w:t xml:space="preserve"> obtidos pelo usuário </w:t>
+        <w:t xml:space="preserve"> - Eficiência dos projetos Vp obtidos pelo usuário </w:t>
       </w:r>
     </w:p>
     <w:p>
@@ -2509,21 +2375,7 @@
         <w:rPr>
           <w:sz w:val="20"/>
         </w:rPr>
-        <w:t xml:space="preserve">: </w:t>
-      </w:r>
-      <w:proofErr w:type="spellStart"/>
-      <w:r>
-        <w:rPr>
-          <w:sz w:val="20"/>
-        </w:rPr>
-        <w:t>Epprecht</w:t>
-      </w:r>
-      <w:proofErr w:type="spellEnd"/>
-      <w:r>
-        <w:rPr>
-          <w:sz w:val="20"/>
-        </w:rPr>
-        <w:t xml:space="preserve">, Costa e Mendes (2005, p. 129) </w:t>
+        <w:t xml:space="preserve">: Epprecht, Costa e Mendes (2005, p. 129) </w:t>
       </w:r>
     </w:p>
     <w:p>
@@ -2537,23 +2389,7 @@
           <w:b/>
           <w:color w:val="FF0000"/>
         </w:rPr>
-        <w:t xml:space="preserve">Referência a ser colocada no final do trabalho, junto com as outras </w:t>
-      </w:r>
-      <w:proofErr w:type="spellStart"/>
-      <w:r>
-        <w:rPr>
-          <w:b/>
-          <w:color w:val="FF0000"/>
-        </w:rPr>
-        <w:t>referencias</w:t>
-      </w:r>
-      <w:proofErr w:type="spellEnd"/>
-      <w:r>
-        <w:rPr>
-          <w:b/>
-          <w:color w:val="FF0000"/>
-        </w:rPr>
-        <w:t xml:space="preserve"> ou no rodapé da página:  </w:t>
+        <w:t xml:space="preserve">Referência a ser colocada no final do trabalho, junto com as outras referencias ou no rodapé da página:  </w:t>
       </w:r>
     </w:p>
     <w:p>
@@ -2566,21 +2402,7 @@
         <w:rPr>
           <w:color w:val="FF0000"/>
         </w:rPr>
-        <w:t xml:space="preserve">EPPRECHT, Eugenio Kahn; COSTA, </w:t>
-      </w:r>
-      <w:proofErr w:type="spellStart"/>
-      <w:r>
-        <w:rPr>
-          <w:color w:val="FF0000"/>
-        </w:rPr>
-        <w:t>Antonio</w:t>
-      </w:r>
-      <w:proofErr w:type="spellEnd"/>
-      <w:r>
-        <w:rPr>
-          <w:color w:val="FF0000"/>
-        </w:rPr>
-        <w:t xml:space="preserve"> Fernando Branco; MENDES, Flávia Cesar Teixeira. Gráficos adaptativos de controle por atributos e seu projeto na prática.</w:t>
+        <w:t>EPPRECHT, Eugenio Kahn; COSTA, Antonio Fernando Branco; MENDES, Flávia Cesar Teixeira. Gráficos adaptativos de controle por atributos e seu projeto na prática.</w:t>
       </w:r>
       <w:r>
         <w:rPr>
@@ -2681,21 +2503,7 @@
         <w:rPr>
           <w:sz w:val="20"/>
         </w:rPr>
-        <w:t xml:space="preserve"> – Logomarca </w:t>
-      </w:r>
-      <w:proofErr w:type="spellStart"/>
-      <w:r>
-        <w:rPr>
-          <w:sz w:val="20"/>
-        </w:rPr>
-        <w:t>Iesgo</w:t>
-      </w:r>
-      <w:proofErr w:type="spellEnd"/>
-      <w:r>
-        <w:rPr>
-          <w:sz w:val="20"/>
-        </w:rPr>
-        <w:t xml:space="preserve"> </w:t>
+        <w:t xml:space="preserve"> – Logomarca Iesgo </w:t>
       </w:r>
     </w:p>
     <w:p>
@@ -2859,23 +2667,7 @@
           <w:b/>
           <w:color w:val="FF0000"/>
         </w:rPr>
-        <w:t xml:space="preserve">Referência a ser colocada no final do trabalho, junto com as outras </w:t>
-      </w:r>
-      <w:proofErr w:type="spellStart"/>
-      <w:r>
-        <w:rPr>
-          <w:b/>
-          <w:color w:val="FF0000"/>
-        </w:rPr>
-        <w:t>referencias</w:t>
-      </w:r>
-      <w:proofErr w:type="spellEnd"/>
-      <w:r>
-        <w:rPr>
-          <w:b/>
-          <w:color w:val="FF0000"/>
-        </w:rPr>
-        <w:t xml:space="preserve"> ou no rodapé da página:  </w:t>
+        <w:t xml:space="preserve">Referência a ser colocada no final do trabalho, junto com as outras referencias ou no rodapé da página:  </w:t>
       </w:r>
     </w:p>
     <w:p>
@@ -2889,23 +2681,7 @@
           <w:b/>
           <w:color w:val="FF0000"/>
         </w:rPr>
-        <w:t xml:space="preserve">LEWIN, K. Problemas de dinâmica de grupo. São Paulo: </w:t>
-      </w:r>
-      <w:proofErr w:type="spellStart"/>
-      <w:r>
-        <w:rPr>
-          <w:b/>
-          <w:color w:val="FF0000"/>
-        </w:rPr>
-        <w:t>Cultrix</w:t>
-      </w:r>
-      <w:proofErr w:type="spellEnd"/>
-      <w:r>
-        <w:rPr>
-          <w:b/>
-          <w:color w:val="FF0000"/>
-        </w:rPr>
-        <w:t xml:space="preserve">, 1970. </w:t>
+        <w:t xml:space="preserve">LEWIN, K. Problemas de dinâmica de grupo. São Paulo: Cultrix, 1970. </w:t>
       </w:r>
     </w:p>
     <w:p>
@@ -2942,21 +2718,7 @@
         <w:rPr>
           <w:color w:val="FF0000"/>
         </w:rPr>
-        <w:t xml:space="preserve">LEMBRETE: TODO TEXTO OU IMAGEM RETIRADA DE FONTES PESQUISADAS (LIVROS, ARTIGOS, </w:t>
-      </w:r>
-      <w:proofErr w:type="spellStart"/>
-      <w:r>
-        <w:rPr>
-          <w:color w:val="FF0000"/>
-        </w:rPr>
-        <w:t>TCCs</w:t>
-      </w:r>
-      <w:proofErr w:type="spellEnd"/>
-      <w:r>
-        <w:rPr>
-          <w:color w:val="FF0000"/>
-        </w:rPr>
-        <w:t xml:space="preserve">, TESES, DISSERTAÇÕES, SITES, PERIÓDICOS, LEGISLAÇÃO, ETC), SEJA DE MANEIRA DIRETA (COPIA E COLA), SEJA DE MANEIRA INDIRETA (TRANSCRIÇÃO COM SUAS PALAVRAS) DEVERÁ SER CITADO E REFERENCIADO DE MANEIRA CORRETA. PARA SABER COMO </w:t>
+        <w:t xml:space="preserve">LEMBRETE: TODO TEXTO OU IMAGEM RETIRADA DE FONTES PESQUISADAS (LIVROS, ARTIGOS, TCCs, TESES, DISSERTAÇÕES, SITES, PERIÓDICOS, LEGISLAÇÃO, ETC), SEJA DE MANEIRA DIRETA (COPIA E COLA), SEJA DE MANEIRA INDIRETA (TRANSCRIÇÃO COM SUAS PALAVRAS) DEVERÁ SER CITADO E REFERENCIADO DE MANEIRA CORRETA. PARA SABER COMO </w:t>
       </w:r>
     </w:p>
     <w:p>
@@ -2994,19 +2756,11 @@
       <w:r>
         <w:t xml:space="preserve">LEMBRE-SE: texto justificado; espaçamento de 1,5 cm; fonte tamanho 12; parágrafo de 1,25 cm. Exceto em casos expostos nas instruções gerais ou sinalizados ao longo do </w:t>
       </w:r>
-      <w:proofErr w:type="spellStart"/>
       <w:r>
         <w:rPr>
           <w:i/>
         </w:rPr>
-        <w:t>template</w:t>
-      </w:r>
-      <w:proofErr w:type="spellEnd"/>
-      <w:r>
-        <w:rPr>
-          <w:i/>
-        </w:rPr>
-        <w:t>.</w:t>
+        <w:t>template.</w:t>
       </w:r>
       <w:r>
         <w:t xml:space="preserve"> </w:t>
@@ -3475,19 +3229,11 @@
       <w:r>
         <w:t xml:space="preserve">LEMBRE-SE: texto justificado; espaçamento de 1,5 cm; fonte tamanho 12; parágrafo de 1,25 cm. Exceto em casos expostos nas instruções gerais ou sinalizados ao longo do </w:t>
       </w:r>
-      <w:proofErr w:type="spellStart"/>
       <w:r>
         <w:rPr>
           <w:i/>
         </w:rPr>
-        <w:t>template</w:t>
-      </w:r>
-      <w:proofErr w:type="spellEnd"/>
-      <w:r>
-        <w:rPr>
-          <w:i/>
-        </w:rPr>
-        <w:t xml:space="preserve">. </w:t>
+        <w:t xml:space="preserve">template. </w:t>
       </w:r>
     </w:p>
     <w:p>
@@ -3539,15 +3285,7 @@
         <w:ind w:left="-15" w:right="0" w:firstLine="720"/>
       </w:pPr>
       <w:r>
-        <w:t>Aqui devem ser listadas todas as referências bibliográficas usadas em citações ao longo do texto, em ordem alfabética de AUTOR, alinhadas à esquerda, fonte 12 (0pt antes / 0pt depois e um “</w:t>
-      </w:r>
-      <w:proofErr w:type="spellStart"/>
-      <w:r>
-        <w:t>enter</w:t>
-      </w:r>
-      <w:proofErr w:type="spellEnd"/>
-      <w:r>
-        <w:t xml:space="preserve">” a mais - o cursor do mouse fica piscando uma vez) e com espaçamento simples (1,0 cm). </w:t>
+        <w:t xml:space="preserve">Aqui devem ser listadas todas as referências bibliográficas usadas em citações ao longo do texto, em ordem alfabética de AUTOR, alinhadas à esquerda, fonte 12 (0pt antes / 0pt depois e um “enter” a mais - o cursor do mouse fica piscando uma vez) e com espaçamento simples (1,0 cm). </w:t>
       </w:r>
     </w:p>
     <w:p>
@@ -3572,7 +3310,6 @@
         </w:rPr>
         <w:t xml:space="preserve">Exemplo de referências usadas neste </w:t>
       </w:r>
-      <w:proofErr w:type="spellStart"/>
       <w:r>
         <w:rPr>
           <w:i/>
@@ -3580,7 +3317,6 @@
         </w:rPr>
         <w:t>Template</w:t>
       </w:r>
-      <w:proofErr w:type="spellEnd"/>
       <w:r>
         <w:rPr>
           <w:color w:val="FF0000"/>
@@ -3608,21 +3344,7 @@
         <w:rPr>
           <w:color w:val="FF0000"/>
         </w:rPr>
-        <w:t xml:space="preserve">EPPRECHT, Eugenio Kahn; COSTA, </w:t>
-      </w:r>
-      <w:proofErr w:type="spellStart"/>
-      <w:r>
-        <w:rPr>
-          <w:color w:val="FF0000"/>
-        </w:rPr>
-        <w:t>Antonio</w:t>
-      </w:r>
-      <w:proofErr w:type="spellEnd"/>
-      <w:r>
-        <w:rPr>
-          <w:color w:val="FF0000"/>
-        </w:rPr>
-        <w:t xml:space="preserve"> Fernando Branco; MENDES, Flávia Cesar Teixeira. Gráficos adaptativos de controle por atributos e seu projeto na prática.</w:t>
+        <w:t>EPPRECHT, Eugenio Kahn; COSTA, Antonio Fernando Branco; MENDES, Flávia Cesar Teixeira. Gráficos adaptativos de controle por atributos e seu projeto na prática.</w:t>
       </w:r>
       <w:r>
         <w:rPr>
@@ -3688,21 +3410,7 @@
         <w:rPr>
           <w:color w:val="FF0000"/>
         </w:rPr>
-        <w:t xml:space="preserve">. São Paulo: </w:t>
-      </w:r>
-      <w:proofErr w:type="spellStart"/>
-      <w:r>
-        <w:rPr>
-          <w:color w:val="FF0000"/>
-        </w:rPr>
-        <w:t>Cultrix</w:t>
-      </w:r>
-      <w:proofErr w:type="spellEnd"/>
-      <w:r>
-        <w:rPr>
-          <w:color w:val="FF0000"/>
-        </w:rPr>
-        <w:t>, 1970.</w:t>
+        <w:t>. São Paulo: Cultrix, 1970.</w:t>
       </w:r>
       <w:r>
         <w:rPr>
@@ -4072,13 +3780,8 @@
         <w:spacing w:after="6"/>
         <w:ind w:left="-5" w:right="0"/>
       </w:pPr>
-      <w:proofErr w:type="gramStart"/>
-      <w:r>
-        <w:t>relatórios</w:t>
-      </w:r>
-      <w:proofErr w:type="gramEnd"/>
-      <w:r>
-        <w:t xml:space="preserve"> de e instituições pesquisadas, e-mail trocado com instituição, fotos ou mapas de lugares alvos de sua pesquisa. </w:t>
+      <w:r>
+        <w:t xml:space="preserve">relatórios de e instituições pesquisadas, e-mail trocado com instituição, fotos ou mapas de lugares alvos de sua pesquisa. </w:t>
       </w:r>
     </w:p>
     <w:p>
@@ -4298,7 +4001,7 @@
         <w:b/>
         <w:noProof/>
       </w:rPr>
-      <w:t>10</w:t>
+      <w:t>11</w:t>
     </w:r>
     <w:r>
       <w:rPr>

</xml_diff>

<commit_message>
área do admin e suporte adicionado
</commit_message>
<xml_diff>
--- a/Requisitos/Olive_Requisitos.docx
+++ b/Requisitos/Olive_Requisitos.docx
@@ -573,10 +573,20 @@
         <w:t>Docente</w:t>
       </w:r>
       <w:r>
-        <w:t>: Prof</w:t>
-      </w:r>
-      <w:r>
-        <w:t>(a). Juliana Alves Vieira</w:t>
+        <w:t xml:space="preserve">: </w:t>
+      </w:r>
+      <w:proofErr w:type="spellStart"/>
+      <w:proofErr w:type="gramStart"/>
+      <w:r>
+        <w:t>Prof</w:t>
+      </w:r>
+      <w:proofErr w:type="spellEnd"/>
+      <w:r>
+        <w:t>(</w:t>
+      </w:r>
+      <w:proofErr w:type="gramEnd"/>
+      <w:r>
+        <w:t>a). Juliana Alves Vieira</w:t>
       </w:r>
     </w:p>
     <w:p>
@@ -747,7 +757,21 @@
         <w:rPr>
           <w:color w:val="auto"/>
         </w:rPr>
-        <w:t xml:space="preserve">, como o da Amazon. O projeto, de caráter acadêmico, foi elaborado como parte da disciplina </w:t>
+        <w:t xml:space="preserve">, como o da </w:t>
+      </w:r>
+      <w:proofErr w:type="spellStart"/>
+      <w:r>
+        <w:rPr>
+          <w:color w:val="auto"/>
+        </w:rPr>
+        <w:t>Amazon</w:t>
+      </w:r>
+      <w:proofErr w:type="spellEnd"/>
+      <w:r>
+        <w:rPr>
+          <w:color w:val="auto"/>
+        </w:rPr>
+        <w:t xml:space="preserve">. O projeto, de caráter acadêmico, foi elaborado como parte da disciplina </w:t>
       </w:r>
       <w:r>
         <w:rPr>
@@ -825,7 +849,15 @@
         <w:t>Interface Homem-Máquina; Olive Leituras; Biblioteca Online; UX; UI; Olive Leituras</w:t>
       </w:r>
       <w:r>
-        <w:t xml:space="preserve">; Faculdades Integradas Iesgo.  </w:t>
+        <w:t xml:space="preserve">; Faculdades Integradas </w:t>
+      </w:r>
+      <w:proofErr w:type="spellStart"/>
+      <w:r>
+        <w:t>Iesgo</w:t>
+      </w:r>
+      <w:proofErr w:type="spellEnd"/>
+      <w:r>
+        <w:t xml:space="preserve">.  </w:t>
       </w:r>
     </w:p>
     <w:p>
@@ -1853,6 +1885,7 @@
         <w:tab/>
         <w:t xml:space="preserve">O protótipo foi desenvolvido no </w:t>
       </w:r>
+      <w:proofErr w:type="spellStart"/>
       <w:r>
         <w:rPr>
           <w:rStyle w:val="selectable-text"/>
@@ -1860,6 +1893,7 @@
         </w:rPr>
         <w:t>Figma</w:t>
       </w:r>
+      <w:proofErr w:type="spellEnd"/>
       <w:r>
         <w:rPr>
           <w:rStyle w:val="selectable-text"/>
@@ -1892,6 +1926,7 @@
         </w:rPr>
         <w:t xml:space="preserve">; o </w:t>
       </w:r>
+      <w:proofErr w:type="spellStart"/>
       <w:r>
         <w:rPr>
           <w:rStyle w:val="selectable-text"/>
@@ -1899,6 +1934,7 @@
         </w:rPr>
         <w:t>JavaScript</w:t>
       </w:r>
+      <w:proofErr w:type="spellEnd"/>
       <w:r>
         <w:rPr>
           <w:rStyle w:val="selectable-text"/>
@@ -1929,7 +1965,35 @@
         <w:rPr>
           <w:rStyle w:val="selectable-text"/>
         </w:rPr>
-        <w:t>, das Faculdades Integradas IESGO, com o objetivo de estimular o desenvolvimento das hard skills em front-end e a aplicação de conceitos de UX/UI e das Heurísticas de Nielsen. Além do aspecto técnico, o projeto representou um desafio pessoal, voltado ao autodesenvolvimento e à superação de limites dentro da área de programação.</w:t>
+        <w:t xml:space="preserve">, das Faculdades Integradas IESGO, com o objetivo de estimular o desenvolvimento das hard </w:t>
+      </w:r>
+      <w:proofErr w:type="spellStart"/>
+      <w:r>
+        <w:rPr>
+          <w:rStyle w:val="selectable-text"/>
+        </w:rPr>
+        <w:t>skills</w:t>
+      </w:r>
+      <w:proofErr w:type="spellEnd"/>
+      <w:r>
+        <w:rPr>
+          <w:rStyle w:val="selectable-text"/>
+        </w:rPr>
+        <w:t xml:space="preserve"> em front-</w:t>
+      </w:r>
+      <w:proofErr w:type="spellStart"/>
+      <w:r>
+        <w:rPr>
+          <w:rStyle w:val="selectable-text"/>
+        </w:rPr>
+        <w:t>end</w:t>
+      </w:r>
+      <w:proofErr w:type="spellEnd"/>
+      <w:r>
+        <w:rPr>
+          <w:rStyle w:val="selectable-text"/>
+        </w:rPr>
+        <w:t xml:space="preserve"> e a aplicação de conceitos de UX/UI e das Heurísticas de Nielsen. Além do aspecto técnico, o projeto representou um desafio pessoal, voltado ao autodesenvolvimento e à superação de limites dentro da área de programação.</w:t>
       </w:r>
       <w:r>
         <w:br w:type="page"/>
@@ -1944,101 +2008,190 @@
         <w:lastRenderedPageBreak/>
         <w:t>DESENVOLVIMENTO</w:t>
       </w:r>
+    </w:p>
+    <w:p>
+      <w:pPr>
+        <w:ind w:left="-5" w:right="0"/>
+      </w:pPr>
+      <w:r>
+        <w:t xml:space="preserve">Neste item deve ser feita uma revisão de trabalhos já publicados, podendo ser livros, artigos, monografias e outros trabalhos científicos, que tratem do assunto a ser abordado no artigo, de maneira que os autores validem a sua pesquisa (seja ela positiva ou negativa, ou seja, que vá concordar ou discordar de algo).  </w:t>
+      </w:r>
+    </w:p>
+    <w:p>
+      <w:pPr>
+        <w:spacing w:after="6"/>
+        <w:ind w:left="-5" w:right="0"/>
+      </w:pPr>
+      <w:r>
+        <w:t xml:space="preserve">Aconselha-se a divisão do item “REFERENCIAL TEÓRICO” em subitens, para melhor organização do texto.  </w:t>
+      </w:r>
+    </w:p>
+    <w:p>
+      <w:pPr>
+        <w:ind w:left="-5" w:right="0"/>
+      </w:pPr>
+      <w:r>
+        <w:t xml:space="preserve">LEMBRE-SE: texto justificado; espaçamento de 1,5 cm; fonte tamanho 12; parágrafo de 1,25 cm. Exceto em casos expostos nas instruções gerais ou sinalizados ao longo do </w:t>
+      </w:r>
+      <w:proofErr w:type="spellStart"/>
+      <w:r>
+        <w:rPr>
+          <w:i/>
+        </w:rPr>
+        <w:t>template</w:t>
+      </w:r>
+      <w:proofErr w:type="spellEnd"/>
+      <w:r>
+        <w:rPr>
+          <w:i/>
+        </w:rPr>
+        <w:t>.</w:t>
+      </w:r>
+      <w:r>
+        <w:t xml:space="preserve"> </w:t>
+      </w:r>
+    </w:p>
+    <w:p>
+      <w:pPr>
+        <w:spacing w:after="200" w:line="360" w:lineRule="auto"/>
+        <w:ind w:left="-5" w:right="-14"/>
+      </w:pPr>
+      <w:r>
+        <w:rPr>
+          <w:color w:val="FF0000"/>
+        </w:rPr>
+        <w:t xml:space="preserve">LEMBRETE: TODO TEXTO OU IMAGEM RETIRADA DE FONTES PESQUISADAS (LIVROS, ARTIGOS, </w:t>
+      </w:r>
+      <w:proofErr w:type="spellStart"/>
+      <w:r>
+        <w:rPr>
+          <w:color w:val="FF0000"/>
+        </w:rPr>
+        <w:t>TCCs</w:t>
+      </w:r>
+      <w:proofErr w:type="spellEnd"/>
+      <w:r>
+        <w:rPr>
+          <w:color w:val="FF0000"/>
+        </w:rPr>
+        <w:t xml:space="preserve">, TESES, DISSERTAÇÕES, SITES, PERIÓDICOS, LEGISLAÇÃO, ETC), SEJA DE MANEIRA DIRETA (COPIA E COLA), SEJA DE MANEIRA INDIRETA (TRANSCRIÇÃO COM SUAS PALAVRAS) DEVERÁ SER CITADO E REFERENCIADO DE MANEIRA CORRETA. PARA SABER COMO FAZER, VIDE INFORMAÇÕES ADICIONAIS NAS ÚLTIMAS PÁGINAS DESTE </w:t>
+      </w:r>
+      <w:r>
+        <w:rPr>
+          <w:i/>
+          <w:color w:val="FF0000"/>
+        </w:rPr>
+        <w:t>TEMPLATE</w:t>
+      </w:r>
+      <w:r>
+        <w:rPr>
+          <w:color w:val="FF0000"/>
+        </w:rPr>
+        <w:t xml:space="preserve"> E “REFERÊNCIAS”. </w:t>
+      </w:r>
+    </w:p>
+    <w:p>
+      <w:pPr>
+        <w:spacing w:after="254" w:line="259" w:lineRule="auto"/>
+        <w:ind w:left="-5" w:right="0"/>
+        <w:rPr>
+          <w:b/>
+        </w:rPr>
+      </w:pPr>
+      <w:r>
+        <w:rPr>
+          <w:b/>
+        </w:rPr>
+        <w:t xml:space="preserve">2.1 </w:t>
+      </w:r>
+      <w:r>
+        <w:rPr>
+          <w:b/>
+        </w:rPr>
+        <w:t>Público-alvo e Diretrizes de Design</w:t>
+      </w:r>
+    </w:p>
+    <w:p>
+      <w:pPr>
+        <w:spacing w:after="359"/>
+        <w:ind w:left="-5" w:right="0" w:firstLine="713"/>
+      </w:pPr>
+      <w:r>
+        <w:t xml:space="preserve">O projeto Olive Leituras foi desenvolvido com foco em dois grupos principais de usuários. O primeiro é formado por jovens entre 14 e 25 anos, com perfil mais </w:t>
+      </w:r>
+      <w:proofErr w:type="spellStart"/>
+      <w:r>
+        <w:t>nerd</w:t>
+      </w:r>
+      <w:proofErr w:type="spellEnd"/>
+      <w:r>
+        <w:t xml:space="preserve"> e curioso, que costumam ler apenas quando se sentem realmente atraídos pela história. O segundo grupo abrange leitores entre 38 e 45 anos, um público mais nostálgico, que busca revisitar obras que marcaram sua juventude — algo que dialoga diretamente com a ideia de que a nostalgia é um forte elemento de conexão emocional.</w:t>
+      </w:r>
+    </w:p>
+    <w:p>
+      <w:pPr>
+        <w:spacing w:after="359"/>
+        <w:ind w:left="-5" w:right="0" w:firstLine="713"/>
+      </w:pPr>
+      <w:r>
+        <w:t xml:space="preserve">Pensando nesses dois perfis, o site foi planejado para oferecer uma experiência simples, direta e intuitiva, evitando complexidades que possam gerar erros de navegação. A estrutura privilegia a funcionalidade essencial, permitindo que o usuário </w:t>
+      </w:r>
+      <w:r>
+        <w:lastRenderedPageBreak/>
+        <w:t>explore o conteúdo com conforto e clareza. A paleta de cores terrosas e o verde oliva — origem do nome do projeto — foram escolhidos para transmitir sensações de segurança, estabilidade, serenidade e sobriedade, reforçando o caráter acolhedor da plataforma.</w:t>
+      </w:r>
+    </w:p>
+    <w:p>
+      <w:pPr>
+        <w:spacing w:after="359"/>
+        <w:ind w:left="-5" w:right="0" w:firstLine="713"/>
+      </w:pPr>
+      <w:r>
+        <w:t>O design adota um layout “</w:t>
+      </w:r>
+      <w:proofErr w:type="spellStart"/>
+      <w:r>
+        <w:t>one</w:t>
+      </w:r>
+      <w:proofErr w:type="spellEnd"/>
+      <w:r>
+        <w:t xml:space="preserve"> </w:t>
+      </w:r>
+      <w:proofErr w:type="spellStart"/>
+      <w:r>
+        <w:t>page</w:t>
+      </w:r>
+      <w:proofErr w:type="spellEnd"/>
+      <w:r>
+        <w:t>”, em que as categorias — HQs, Fantasia, Horror Cósmico, Literatura Política e Literatura Brasileira — aparecem em seções bem definidas. Cada volume leva a uma página própria, garantindo navegação fluida e coesa. O objetivo é que o usuário perceba o site como um ambiente bonito, único e equilibrado, que reflete o caráter eclético e acolhedor do catálogo de livros do Olive Leituras.</w:t>
+      </w:r>
+      <w:r>
+        <w:t xml:space="preserve"> </w:t>
+      </w:r>
+    </w:p>
+    <w:p>
+      <w:pPr>
+        <w:spacing w:after="254" w:line="259" w:lineRule="auto"/>
+        <w:ind w:left="-5" w:right="0"/>
+        <w:rPr>
+          <w:b/>
+        </w:rPr>
+      </w:pPr>
+      <w:r>
+        <w:rPr>
+          <w:b/>
+        </w:rPr>
+        <w:t xml:space="preserve">2.1.1 Conceito </w:t>
+      </w:r>
       <w:bookmarkStart w:id="0" w:name="_GoBack"/>
       <w:bookmarkEnd w:id="0"/>
     </w:p>
     <w:p>
       <w:pPr>
-        <w:ind w:left="-5" w:right="0"/>
-      </w:pPr>
-      <w:r>
-        <w:t xml:space="preserve">Neste item deve ser feita uma revisão de trabalhos já publicados, podendo ser livros, artigos, monografias e outros trabalhos científicos, que tratem do assunto a ser abordado no artigo, de maneira que os autores validem a sua pesquisa (seja ela positiva ou negativa, ou seja, que vá concordar ou discordar de algo).  </w:t>
-      </w:r>
-    </w:p>
-    <w:p>
-      <w:pPr>
-        <w:spacing w:after="6"/>
-        <w:ind w:left="-5" w:right="0"/>
-      </w:pPr>
-      <w:r>
-        <w:t xml:space="preserve">Aconselha-se a divisão do item “REFERENCIAL TEÓRICO” em subitens, para melhor organização do texto.  </w:t>
-      </w:r>
-    </w:p>
-    <w:p>
-      <w:pPr>
-        <w:ind w:left="-5" w:right="0"/>
-      </w:pPr>
-      <w:r>
-        <w:t xml:space="preserve">LEMBRE-SE: texto justificado; espaçamento de 1,5 cm; fonte tamanho 12; parágrafo de 1,25 cm. Exceto em casos expostos nas instruções gerais ou sinalizados ao longo do </w:t>
-      </w:r>
-      <w:r>
-        <w:rPr>
-          <w:i/>
-        </w:rPr>
-        <w:t>template.</w:t>
-      </w:r>
-      <w:r>
-        <w:t xml:space="preserve"> </w:t>
-      </w:r>
-    </w:p>
-    <w:p>
-      <w:pPr>
-        <w:spacing w:after="200" w:line="360" w:lineRule="auto"/>
-        <w:ind w:left="-5" w:right="-14"/>
-      </w:pPr>
-      <w:r>
-        <w:rPr>
-          <w:color w:val="FF0000"/>
-        </w:rPr>
-        <w:t xml:space="preserve">LEMBRETE: TODO TEXTO OU IMAGEM RETIRADA DE FONTES PESQUISADAS (LIVROS, ARTIGOS, TCCs, TESES, DISSERTAÇÕES, SITES, PERIÓDICOS, LEGISLAÇÃO, ETC), SEJA DE MANEIRA DIRETA (COPIA E COLA), SEJA DE MANEIRA INDIRETA (TRANSCRIÇÃO COM SUAS PALAVRAS) DEVERÁ SER CITADO E REFERENCIADO DE MANEIRA CORRETA. PARA SABER COMO FAZER, VIDE INFORMAÇÕES ADICIONAIS NAS ÚLTIMAS PÁGINAS DESTE </w:t>
-      </w:r>
-      <w:r>
-        <w:rPr>
-          <w:i/>
-          <w:color w:val="FF0000"/>
-        </w:rPr>
-        <w:t>TEMPLATE</w:t>
-      </w:r>
-      <w:r>
-        <w:rPr>
-          <w:color w:val="FF0000"/>
-        </w:rPr>
-        <w:t xml:space="preserve"> E “REFERÊNCIAS”. </w:t>
-      </w:r>
-    </w:p>
-    <w:p>
-      <w:pPr>
         <w:spacing w:after="254" w:line="259" w:lineRule="auto"/>
         <w:ind w:left="-5" w:right="0"/>
       </w:pPr>
       <w:r>
-        <w:t xml:space="preserve">2.1 Histórico </w:t>
-      </w:r>
-    </w:p>
-    <w:p>
-      <w:pPr>
-        <w:spacing w:after="359"/>
-        <w:ind w:left="-5" w:right="0"/>
-      </w:pPr>
-      <w:r>
-        <w:t xml:space="preserve">Os subcapítulos devem ser numerados como no exemplo acima. </w:t>
-      </w:r>
-    </w:p>
-    <w:p>
-      <w:pPr>
-        <w:spacing w:after="254" w:line="259" w:lineRule="auto"/>
-        <w:ind w:left="-5" w:right="0"/>
-      </w:pPr>
-      <w:r>
-        <w:t xml:space="preserve">2.1.1 Conceito </w:t>
-      </w:r>
-    </w:p>
-    <w:p>
-      <w:pPr>
-        <w:spacing w:after="254" w:line="259" w:lineRule="auto"/>
-        <w:ind w:left="-5" w:right="0"/>
-      </w:pPr>
-      <w:r>
         <w:t xml:space="preserve"> Os subcapítulos devem ser numerados como no exemplo acima. </w:t>
       </w:r>
     </w:p>
@@ -2085,11 +2238,7 @@
         <w:ind w:left="-15" w:right="0" w:firstLine="720"/>
       </w:pPr>
       <w:r>
-        <w:t xml:space="preserve">Na Metodologia da Pesquisa, deve ser informado qual foi o tipo de pesquisa realizada e apresentados, de forma clara e concisa, quais dados foram coletados, como foi a coleta dos dados, qual foi a amostra utilizada e demais informações relevantes, de forma que o leitor entenda os procedimentos utilizados na prática para </w:t>
-      </w:r>
-      <w:r>
-        <w:lastRenderedPageBreak/>
-        <w:t xml:space="preserve">chegar aos seus resultados, mas não deixe claro os seus resultados, essa parte ficará para o próximo capítulo. </w:t>
+        <w:t xml:space="preserve">Na Metodologia da Pesquisa, deve ser informado qual foi o tipo de pesquisa realizada e apresentados, de forma clara e concisa, quais dados foram coletados, como foi a coleta dos dados, qual foi a amostra utilizada e demais informações relevantes, de forma que o leitor entenda os procedimentos utilizados na prática para chegar aos seus resultados, mas não deixe claro os seus resultados, essa parte ficará para o próximo capítulo. </w:t>
       </w:r>
     </w:p>
     <w:p>
@@ -2099,11 +2248,19 @@
       <w:r>
         <w:t xml:space="preserve">LEMBRE-SE: texto justificado; espaçamento de 1,5 cm; fonte tamanho 12; parágrafo de 1,25 cm. Exceto em casos expostos nas instruções gerais ou sinalizados ao longo do </w:t>
       </w:r>
+      <w:proofErr w:type="spellStart"/>
       <w:r>
         <w:rPr>
           <w:i/>
         </w:rPr>
-        <w:t>template.</w:t>
+        <w:t>template</w:t>
+      </w:r>
+      <w:proofErr w:type="spellEnd"/>
+      <w:r>
+        <w:rPr>
+          <w:i/>
+        </w:rPr>
+        <w:t>.</w:t>
       </w:r>
       <w:r>
         <w:t xml:space="preserve"> </w:t>
@@ -2119,7 +2276,28 @@
         <w:rPr>
           <w:color w:val="FF0000"/>
         </w:rPr>
-        <w:t xml:space="preserve">LEMBRETE: TODO TEXTO OU IMAGEM RETIRADA DE FONTES PESQUISADAS (LIVROS, ARTIGOS, TCCs, TESES, DISSERTAÇÕES, SITES, PERIÓDICOS, LEGISLAÇÃO, ETC), SEJA DE MANEIRA DIRETA (COPIA E COLA), SEJA DE MANEIRA INDIRETA (TRANSCRIÇÃO COM SUAS PALAVRAS) DEVERÁ SER CITADO E REFERENCIADO DE MANEIRA CORRETA. PARA SABER COMO FAZER, VIDE INFORMAÇÕES ADICIONAIS NAS ÚLTIMAS PÁGINAS DESTE </w:t>
+        <w:t xml:space="preserve">LEMBRETE: TODO TEXTO OU IMAGEM RETIRADA DE FONTES PESQUISADAS (LIVROS, ARTIGOS, </w:t>
+      </w:r>
+      <w:proofErr w:type="spellStart"/>
+      <w:r>
+        <w:rPr>
+          <w:color w:val="FF0000"/>
+        </w:rPr>
+        <w:t>TCCs</w:t>
+      </w:r>
+      <w:proofErr w:type="spellEnd"/>
+      <w:r>
+        <w:rPr>
+          <w:color w:val="FF0000"/>
+        </w:rPr>
+        <w:t xml:space="preserve">, TESES, DISSERTAÇÕES, SITES, PERIÓDICOS, LEGISLAÇÃO, ETC), SEJA DE MANEIRA DIRETA (COPIA E COLA), SEJA DE MANEIRA INDIRETA (TRANSCRIÇÃO COM SUAS PALAVRAS) DEVERÁ </w:t>
+      </w:r>
+      <w:r>
+        <w:rPr>
+          <w:color w:val="FF0000"/>
+        </w:rPr>
+        <w:lastRenderedPageBreak/>
+        <w:t xml:space="preserve">SER CITADO E REFERENCIADO DE MANEIRA CORRETA. PARA SABER COMO FAZER, VIDE INFORMAÇÕES ADICIONAIS NAS ÚLTIMAS PÁGINAS DESTE </w:t>
       </w:r>
       <w:r>
         <w:rPr>
@@ -2217,8 +2395,13 @@
         <w:ind w:left="-15" w:right="0" w:firstLine="0"/>
         <w:jc w:val="left"/>
       </w:pPr>
-      <w:r>
-        <w:t>necessário.</w:t>
+      <w:proofErr w:type="gramStart"/>
+      <w:r>
+        <w:t>necessário</w:t>
+      </w:r>
+      <w:proofErr w:type="gramEnd"/>
+      <w:r>
+        <w:t>.</w:t>
       </w:r>
       <w:r>
         <w:tab/>
@@ -2231,7 +2414,6 @@
         <w:ind w:left="185" w:right="0" w:hanging="200"/>
       </w:pPr>
       <w:r>
-        <w:lastRenderedPageBreak/>
         <w:t xml:space="preserve">DISCUSSÃO DOS RESULTADOS </w:t>
       </w:r>
     </w:p>
@@ -2250,11 +2432,19 @@
       <w:r>
         <w:t xml:space="preserve">LEMBRE-SE: texto justificado; espaçamento de 1,5 cm; fonte tamanho 12; parágrafo de 1,25 cm. Exceto em casos expostos nas instruções gerais ou sinalizados ao longo do </w:t>
       </w:r>
+      <w:proofErr w:type="spellStart"/>
       <w:r>
         <w:rPr>
           <w:i/>
         </w:rPr>
-        <w:t>template.</w:t>
+        <w:t>template</w:t>
+      </w:r>
+      <w:proofErr w:type="spellEnd"/>
+      <w:r>
+        <w:rPr>
+          <w:i/>
+        </w:rPr>
+        <w:t>.</w:t>
       </w:r>
       <w:r>
         <w:t xml:space="preserve"> </w:t>
@@ -2297,13 +2487,28 @@
           <w:b/>
           <w:sz w:val="20"/>
         </w:rPr>
+        <w:lastRenderedPageBreak/>
         <w:t>Tabela 1</w:t>
       </w:r>
       <w:r>
         <w:rPr>
           <w:sz w:val="20"/>
         </w:rPr>
-        <w:t xml:space="preserve"> - Eficiência dos projetos Vp obtidos pelo usuário </w:t>
+        <w:t xml:space="preserve"> - Eficiência dos projetos </w:t>
+      </w:r>
+      <w:proofErr w:type="spellStart"/>
+      <w:r>
+        <w:rPr>
+          <w:sz w:val="20"/>
+        </w:rPr>
+        <w:t>Vp</w:t>
+      </w:r>
+      <w:proofErr w:type="spellEnd"/>
+      <w:r>
+        <w:rPr>
+          <w:sz w:val="20"/>
+        </w:rPr>
+        <w:t xml:space="preserve"> obtidos pelo usuário </w:t>
       </w:r>
     </w:p>
     <w:p>
@@ -2375,7 +2580,21 @@
         <w:rPr>
           <w:sz w:val="20"/>
         </w:rPr>
-        <w:t xml:space="preserve">: Epprecht, Costa e Mendes (2005, p. 129) </w:t>
+        <w:t xml:space="preserve">: </w:t>
+      </w:r>
+      <w:proofErr w:type="spellStart"/>
+      <w:r>
+        <w:rPr>
+          <w:sz w:val="20"/>
+        </w:rPr>
+        <w:t>Epprecht</w:t>
+      </w:r>
+      <w:proofErr w:type="spellEnd"/>
+      <w:r>
+        <w:rPr>
+          <w:sz w:val="20"/>
+        </w:rPr>
+        <w:t xml:space="preserve">, Costa e Mendes (2005, p. 129) </w:t>
       </w:r>
     </w:p>
     <w:p>
@@ -2389,7 +2608,23 @@
           <w:b/>
           <w:color w:val="FF0000"/>
         </w:rPr>
-        <w:t xml:space="preserve">Referência a ser colocada no final do trabalho, junto com as outras referencias ou no rodapé da página:  </w:t>
+        <w:t xml:space="preserve">Referência a ser colocada no final do trabalho, junto com as outras </w:t>
+      </w:r>
+      <w:proofErr w:type="spellStart"/>
+      <w:r>
+        <w:rPr>
+          <w:b/>
+          <w:color w:val="FF0000"/>
+        </w:rPr>
+        <w:t>referencias</w:t>
+      </w:r>
+      <w:proofErr w:type="spellEnd"/>
+      <w:r>
+        <w:rPr>
+          <w:b/>
+          <w:color w:val="FF0000"/>
+        </w:rPr>
+        <w:t xml:space="preserve"> ou no rodapé da página:  </w:t>
       </w:r>
     </w:p>
     <w:p>
@@ -2402,7 +2637,21 @@
         <w:rPr>
           <w:color w:val="FF0000"/>
         </w:rPr>
-        <w:t>EPPRECHT, Eugenio Kahn; COSTA, Antonio Fernando Branco; MENDES, Flávia Cesar Teixeira. Gráficos adaptativos de controle por atributos e seu projeto na prática.</w:t>
+        <w:t xml:space="preserve">EPPRECHT, Eugenio Kahn; COSTA, </w:t>
+      </w:r>
+      <w:proofErr w:type="spellStart"/>
+      <w:r>
+        <w:rPr>
+          <w:color w:val="FF0000"/>
+        </w:rPr>
+        <w:t>Antonio</w:t>
+      </w:r>
+      <w:proofErr w:type="spellEnd"/>
+      <w:r>
+        <w:rPr>
+          <w:color w:val="FF0000"/>
+        </w:rPr>
+        <w:t xml:space="preserve"> Fernando Branco; MENDES, Flávia Cesar Teixeira. Gráficos adaptativos de controle por atributos e seu projeto na prática.</w:t>
       </w:r>
       <w:r>
         <w:rPr>
@@ -2503,7 +2752,21 @@
         <w:rPr>
           <w:sz w:val="20"/>
         </w:rPr>
-        <w:t xml:space="preserve"> – Logomarca Iesgo </w:t>
+        <w:t xml:space="preserve"> – Logomarca </w:t>
+      </w:r>
+      <w:proofErr w:type="spellStart"/>
+      <w:r>
+        <w:rPr>
+          <w:sz w:val="20"/>
+        </w:rPr>
+        <w:t>Iesgo</w:t>
+      </w:r>
+      <w:proofErr w:type="spellEnd"/>
+      <w:r>
+        <w:rPr>
+          <w:sz w:val="20"/>
+        </w:rPr>
+        <w:t xml:space="preserve"> </w:t>
       </w:r>
     </w:p>
     <w:p>
@@ -2516,7 +2779,6 @@
         <w:rPr>
           <w:noProof/>
         </w:rPr>
-        <w:lastRenderedPageBreak/>
         <w:drawing>
           <wp:inline distT="0" distB="0" distL="0" distR="0">
             <wp:extent cx="2267712" cy="658368"/>
@@ -2653,6 +2915,7 @@
         <w:rPr>
           <w:sz w:val="20"/>
         </w:rPr>
+        <w:lastRenderedPageBreak/>
         <w:t xml:space="preserve">Fonte: Lewin (1970, p. 94).  </w:t>
       </w:r>
     </w:p>
@@ -2667,7 +2930,23 @@
           <w:b/>
           <w:color w:val="FF0000"/>
         </w:rPr>
-        <w:t xml:space="preserve">Referência a ser colocada no final do trabalho, junto com as outras referencias ou no rodapé da página:  </w:t>
+        <w:t xml:space="preserve">Referência a ser colocada no final do trabalho, junto com as outras </w:t>
+      </w:r>
+      <w:proofErr w:type="spellStart"/>
+      <w:r>
+        <w:rPr>
+          <w:b/>
+          <w:color w:val="FF0000"/>
+        </w:rPr>
+        <w:t>referencias</w:t>
+      </w:r>
+      <w:proofErr w:type="spellEnd"/>
+      <w:r>
+        <w:rPr>
+          <w:b/>
+          <w:color w:val="FF0000"/>
+        </w:rPr>
+        <w:t xml:space="preserve"> ou no rodapé da página:  </w:t>
       </w:r>
     </w:p>
     <w:p>
@@ -2681,7 +2960,23 @@
           <w:b/>
           <w:color w:val="FF0000"/>
         </w:rPr>
-        <w:t xml:space="preserve">LEWIN, K. Problemas de dinâmica de grupo. São Paulo: Cultrix, 1970. </w:t>
+        <w:t xml:space="preserve">LEWIN, K. Problemas de dinâmica de grupo. São Paulo: </w:t>
+      </w:r>
+      <w:proofErr w:type="spellStart"/>
+      <w:r>
+        <w:rPr>
+          <w:b/>
+          <w:color w:val="FF0000"/>
+        </w:rPr>
+        <w:t>Cultrix</w:t>
+      </w:r>
+      <w:proofErr w:type="spellEnd"/>
+      <w:r>
+        <w:rPr>
+          <w:b/>
+          <w:color w:val="FF0000"/>
+        </w:rPr>
+        <w:t xml:space="preserve">, 1970. </w:t>
       </w:r>
     </w:p>
     <w:p>
@@ -2718,7 +3013,21 @@
         <w:rPr>
           <w:color w:val="FF0000"/>
         </w:rPr>
-        <w:t xml:space="preserve">LEMBRETE: TODO TEXTO OU IMAGEM RETIRADA DE FONTES PESQUISADAS (LIVROS, ARTIGOS, TCCs, TESES, DISSERTAÇÕES, SITES, PERIÓDICOS, LEGISLAÇÃO, ETC), SEJA DE MANEIRA DIRETA (COPIA E COLA), SEJA DE MANEIRA INDIRETA (TRANSCRIÇÃO COM SUAS PALAVRAS) DEVERÁ SER CITADO E REFERENCIADO DE MANEIRA CORRETA. PARA SABER COMO </w:t>
+        <w:t xml:space="preserve">LEMBRETE: TODO TEXTO OU IMAGEM RETIRADA DE FONTES PESQUISADAS (LIVROS, ARTIGOS, </w:t>
+      </w:r>
+      <w:proofErr w:type="spellStart"/>
+      <w:r>
+        <w:rPr>
+          <w:color w:val="FF0000"/>
+        </w:rPr>
+        <w:t>TCCs</w:t>
+      </w:r>
+      <w:proofErr w:type="spellEnd"/>
+      <w:r>
+        <w:rPr>
+          <w:color w:val="FF0000"/>
+        </w:rPr>
+        <w:t xml:space="preserve">, TESES, DISSERTAÇÕES, SITES, PERIÓDICOS, LEGISLAÇÃO, ETC), SEJA DE MANEIRA DIRETA (COPIA E COLA), SEJA DE MANEIRA INDIRETA (TRANSCRIÇÃO COM SUAS PALAVRAS) DEVERÁ SER CITADO E REFERENCIADO DE MANEIRA CORRETA. PARA SABER COMO </w:t>
       </w:r>
     </w:p>
     <w:p>
@@ -2731,7 +3040,6 @@
         <w:rPr>
           <w:color w:val="FF0000"/>
         </w:rPr>
-        <w:lastRenderedPageBreak/>
         <w:t xml:space="preserve">FAZER, VIDE INFORMAÇÕES ADICIONAIS NAS ÚLTIMAS PÁGINAS DESTE </w:t>
       </w:r>
       <w:r>
@@ -2756,11 +3064,19 @@
       <w:r>
         <w:t xml:space="preserve">LEMBRE-SE: texto justificado; espaçamento de 1,5 cm; fonte tamanho 12; parágrafo de 1,25 cm. Exceto em casos expostos nas instruções gerais ou sinalizados ao longo do </w:t>
       </w:r>
+      <w:proofErr w:type="spellStart"/>
       <w:r>
         <w:rPr>
           <w:i/>
         </w:rPr>
-        <w:t>template.</w:t>
+        <w:t>template</w:t>
+      </w:r>
+      <w:proofErr w:type="spellEnd"/>
+      <w:r>
+        <w:rPr>
+          <w:i/>
+        </w:rPr>
+        <w:t>.</w:t>
       </w:r>
       <w:r>
         <w:t xml:space="preserve"> </w:t>
@@ -2919,6 +3235,7 @@
         <w:rPr>
           <w:sz w:val="20"/>
         </w:rPr>
+        <w:lastRenderedPageBreak/>
         <w:t xml:space="preserve"> </w:t>
       </w:r>
     </w:p>
@@ -3201,7 +3518,6 @@
         <w:ind w:left="185" w:right="0" w:hanging="200"/>
       </w:pPr>
       <w:r>
-        <w:lastRenderedPageBreak/>
         <w:t xml:space="preserve">CONSIDERAÇÕES FINAIS  </w:t>
       </w:r>
     </w:p>
@@ -3229,11 +3545,19 @@
       <w:r>
         <w:t xml:space="preserve">LEMBRE-SE: texto justificado; espaçamento de 1,5 cm; fonte tamanho 12; parágrafo de 1,25 cm. Exceto em casos expostos nas instruções gerais ou sinalizados ao longo do </w:t>
       </w:r>
+      <w:proofErr w:type="spellStart"/>
       <w:r>
         <w:rPr>
           <w:i/>
         </w:rPr>
-        <w:t xml:space="preserve">template. </w:t>
+        <w:t>template</w:t>
+      </w:r>
+      <w:proofErr w:type="spellEnd"/>
+      <w:r>
+        <w:rPr>
+          <w:i/>
+        </w:rPr>
+        <w:t xml:space="preserve">. </w:t>
       </w:r>
     </w:p>
     <w:p>
@@ -3285,7 +3609,15 @@
         <w:ind w:left="-15" w:right="0" w:firstLine="720"/>
       </w:pPr>
       <w:r>
-        <w:t xml:space="preserve">Aqui devem ser listadas todas as referências bibliográficas usadas em citações ao longo do texto, em ordem alfabética de AUTOR, alinhadas à esquerda, fonte 12 (0pt antes / 0pt depois e um “enter” a mais - o cursor do mouse fica piscando uma vez) e com espaçamento simples (1,0 cm). </w:t>
+        <w:t>Aqui devem ser listadas todas as referências bibliográficas usadas em citações ao longo do texto, em ordem alfabética de AUTOR, alinhadas à esquerda, fonte 12 (0pt antes / 0pt depois e um “</w:t>
+      </w:r>
+      <w:proofErr w:type="spellStart"/>
+      <w:r>
+        <w:t>enter</w:t>
+      </w:r>
+      <w:proofErr w:type="spellEnd"/>
+      <w:r>
+        <w:t xml:space="preserve">” a mais - o cursor do mouse fica piscando uma vez) e com espaçamento simples (1,0 cm). </w:t>
       </w:r>
     </w:p>
     <w:p>
@@ -3310,6 +3642,7 @@
         </w:rPr>
         <w:t xml:space="preserve">Exemplo de referências usadas neste </w:t>
       </w:r>
+      <w:proofErr w:type="spellStart"/>
       <w:r>
         <w:rPr>
           <w:i/>
@@ -3317,6 +3650,7 @@
         </w:rPr>
         <w:t>Template</w:t>
       </w:r>
+      <w:proofErr w:type="spellEnd"/>
       <w:r>
         <w:rPr>
           <w:color w:val="FF0000"/>
@@ -3344,7 +3678,21 @@
         <w:rPr>
           <w:color w:val="FF0000"/>
         </w:rPr>
-        <w:t>EPPRECHT, Eugenio Kahn; COSTA, Antonio Fernando Branco; MENDES, Flávia Cesar Teixeira. Gráficos adaptativos de controle por atributos e seu projeto na prática.</w:t>
+        <w:t xml:space="preserve">EPPRECHT, Eugenio Kahn; COSTA, </w:t>
+      </w:r>
+      <w:proofErr w:type="spellStart"/>
+      <w:r>
+        <w:rPr>
+          <w:color w:val="FF0000"/>
+        </w:rPr>
+        <w:t>Antonio</w:t>
+      </w:r>
+      <w:proofErr w:type="spellEnd"/>
+      <w:r>
+        <w:rPr>
+          <w:color w:val="FF0000"/>
+        </w:rPr>
+        <w:t xml:space="preserve"> Fernando Branco; MENDES, Flávia Cesar Teixeira. Gráficos adaptativos de controle por atributos e seu projeto na prática.</w:t>
       </w:r>
       <w:r>
         <w:rPr>
@@ -3410,7 +3758,21 @@
         <w:rPr>
           <w:color w:val="FF0000"/>
         </w:rPr>
-        <w:t>. São Paulo: Cultrix, 1970.</w:t>
+        <w:t xml:space="preserve">. São Paulo: </w:t>
+      </w:r>
+      <w:proofErr w:type="spellStart"/>
+      <w:r>
+        <w:rPr>
+          <w:color w:val="FF0000"/>
+        </w:rPr>
+        <w:t>Cultrix</w:t>
+      </w:r>
+      <w:proofErr w:type="spellEnd"/>
+      <w:r>
+        <w:rPr>
+          <w:color w:val="FF0000"/>
+        </w:rPr>
+        <w:t>, 1970.</w:t>
       </w:r>
       <w:r>
         <w:rPr>
@@ -3780,8 +4142,13 @@
         <w:spacing w:after="6"/>
         <w:ind w:left="-5" w:right="0"/>
       </w:pPr>
-      <w:r>
-        <w:t xml:space="preserve">relatórios de e instituições pesquisadas, e-mail trocado com instituição, fotos ou mapas de lugares alvos de sua pesquisa. </w:t>
+      <w:proofErr w:type="gramStart"/>
+      <w:r>
+        <w:t>relatórios</w:t>
+      </w:r>
+      <w:proofErr w:type="gramEnd"/>
+      <w:r>
+        <w:t xml:space="preserve"> de e instituições pesquisadas, e-mail trocado com instituição, fotos ou mapas de lugares alvos de sua pesquisa. </w:t>
       </w:r>
     </w:p>
     <w:p>
@@ -4001,7 +4368,7 @@
         <w:b/>
         <w:noProof/>
       </w:rPr>
-      <w:t>11</w:t>
+      <w:t>17</w:t>
     </w:r>
     <w:r>
       <w:rPr>

</xml_diff>